<commit_message>
add formx.docx & fix bugs
</commit_message>
<xml_diff>
--- a/converter/src/main/resources/template/form2.docx
+++ b/converter/src/main/resources/template/form2.docx
@@ -8,67 +8,75 @@
         <w:spacing w:before="0" w:after="312"/>
         <w:jc w:val="center"/>
         <w:rPr>
+          <w:rFonts w:eastAsia="方正书宋简体"/>
+          <w:bCs/>
+          <w:color w:val="FF0000"/>
+        </w:rPr>
+      </w:pPr>
+      <w:bookmarkStart w:id="0" w:name="_Toc474227656"/>
+      <w:r>
+        <w:rPr>
           <w:rFonts w:ascii="黑体" w:hAnsi="黑体" w:eastAsia="黑体"/>
           <w:sz w:val="32"/>
           <w:szCs w:val="32"/>
         </w:rPr>
-      </w:pPr>
-      <w:bookmarkStart w:id="0" w:name="_Toc474227656"/>
+        <w:t>特种设备使用登记表</w:t>
+      </w:r>
       <w:bookmarkEnd w:id="0"/>
       <w:r>
         <w:rPr>
-          <w:rFonts w:ascii="黑体" w:hAnsi="黑体" w:eastAsia="黑体"/>
-          <w:sz w:val="32"/>
-          <w:szCs w:val="32"/>
-        </w:rPr>
-        <w:t>特种设备使用登记表</w:t>
+          <w:rFonts w:eastAsia="方正书宋简体"/>
+          <w:bCs/>
+          <w:color w:val="FF0000"/>
+        </w:rPr>
+        <w:t>②</w:t>
       </w:r>
     </w:p>
     <w:p>
       <w:pPr>
-        <w:pStyle w:val="Style17"/>
-        <w:ind w:left="0" w:right="0" w:firstLine="496"/>
+        <w:pStyle w:val="Style18"/>
+        <w:ind w:left="0" w:right="0" w:firstLine="488"/>
         <w:rPr/>
       </w:pPr>
       <w:r>
-        <w:rPr/>
-        <w:t>登记类别：</w:t>
-      </w:r>
-      <w:r>
-        <w:rPr>
-          <w:rFonts w:ascii="Times New Roman" w:hAnsi="Times New Roman" w:cs="Times New Roman"/>
-          <w:bCs/>
-          <w:color w:val="333333"/>
-          <w:spacing w:val="3"/>
-          <w:sz w:val="24"/>
-          <w:szCs w:val="24"/>
-          <w:shd w:fill="F8F8F8" w:val="clear"/>
-          <w:lang w:val="en-US" w:eastAsia="zh-CN" w:bidi="ar-SA"/>
-        </w:rPr>
-        <w:t xml:space="preserve"> </w:t>
+        <w:rPr>
+          <w:color w:val="0070C0"/>
+        </w:rPr>
+        <w:t xml:space="preserve">登记类别： </w:t>
       </w:r>
       <w:r>
         <w:rPr>
           <w:rFonts w:eastAsia="方正书宋简体" w:cs="Times New Roman"/>
           <w:bCs/>
-          <w:color w:val="333333"/>
-          <w:spacing w:val="3"/>
-          <w:sz w:val="24"/>
-          <w:szCs w:val="24"/>
-          <w:shd w:fill="F8F8F8" w:val="clear"/>
+          <w:color w:val="000000"/>
+          <w:spacing w:val="4"/>
+          <w:sz w:val="22"/>
+          <w:szCs w:val="22"/>
           <w:lang w:val="en-US" w:eastAsia="zh-CN" w:bidi="ar-SA"/>
         </w:rPr>
-        <w:t xml:space="preserve">${registKind} </w:t>
+        <w:t>${registKind}</w:t>
+      </w:r>
+      <w:r>
+        <w:rPr>
+          <w:rFonts w:eastAsia="方正书宋简体" w:cs="Times New Roman"/>
+          <w:bCs/>
+          <w:color w:val="000000"/>
+          <w:spacing w:val="4"/>
+          <w:sz w:val="22"/>
+          <w:szCs w:val="22"/>
+          <w:lang w:val="en-US" w:eastAsia="zh-CN" w:bidi="ar-SA"/>
+        </w:rPr>
+        <w:t xml:space="preserve">  </w:t>
       </w:r>
       <w:r>
         <w:rPr/>
-        <w:t xml:space="preserve">                                             </w:t>
+        <w:t xml:space="preserve">                                        </w:t>
       </w:r>
     </w:p>
     <w:tbl>
       <w:tblPr>
         <w:jc w:val="left"/>
-        <w:tblInd w:w="-60" w:type="dxa"/>
+        <w:tblInd w:w="-32" w:type="dxa"/>
         <w:tblBorders>
           <w:top w:val="single" w:sz="8" w:space="0" w:color="00000A"/>
           <w:left w:val="single" w:sz="8" w:space="0" w:color="00000A"/>
@@ -85,14 +93,14 @@
         </w:tblCellMar>
       </w:tblPr>
       <w:tblGrid>
-        <w:gridCol w:w="623"/>
+        <w:gridCol w:w="626"/>
         <w:gridCol w:w="2246"/>
         <w:gridCol w:w="1661"/>
-        <w:gridCol w:w="578"/>
+        <w:gridCol w:w="581"/>
         <w:gridCol w:w="829"/>
         <w:gridCol w:w="1412"/>
-        <w:gridCol w:w="573"/>
-        <w:gridCol w:w="1719"/>
+        <w:gridCol w:w="572"/>
+        <w:gridCol w:w="1714"/>
       </w:tblGrid>
       <w:tr>
         <w:trPr>
@@ -101,7 +109,7 @@
         </w:trPr>
         <w:tc>
           <w:tcPr>
-            <w:tcW w:w="623" w:type="dxa"/>
+            <w:tcW w:w="626" w:type="dxa"/>
             <w:vMerge w:val="restart"/>
             <w:tcBorders>
               <w:top w:val="single" w:sz="8" w:space="0" w:color="00000A"/>
@@ -129,8 +137,6 @@
                 <w:szCs w:val="24"/>
               </w:rPr>
             </w:pPr>
-            <w:bookmarkStart w:id="1" w:name="_GoBack"/>
-            <w:bookmarkEnd w:id="1"/>
             <w:r>
               <w:rPr>
                 <w:rFonts w:eastAsia="方正书宋简体"/>
@@ -158,6 +164,7 @@
                 <w:bCs/>
                 <w:color w:val="FF0000"/>
               </w:rPr>
+              <w:t>④</w:t>
             </w:r>
           </w:p>
         </w:tc>
@@ -185,24 +192,32 @@
               <w:rPr>
                 <w:rFonts w:eastAsia="方正书宋简体"/>
                 <w:bCs/>
-                <w:sz w:val="24"/>
-                <w:szCs w:val="24"/>
-              </w:rPr>
-            </w:pPr>
-            <w:r>
-              <w:rPr>
-                <w:rFonts w:eastAsia="方正书宋简体"/>
-                <w:bCs/>
+                <w:color w:val="FF0000"/>
+              </w:rPr>
+            </w:pPr>
+            <w:r>
+              <w:rPr>
+                <w:rFonts w:eastAsia="方正书宋简体"/>
+                <w:bCs/>
+                <w:color w:val="0070C0"/>
                 <w:sz w:val="24"/>
                 <w:szCs w:val="24"/>
               </w:rPr>
               <w:t>设备品种</w:t>
             </w:r>
-          </w:p>
-        </w:tc>
-        <w:tc>
-          <w:tcPr>
-            <w:tcW w:w="2239" w:type="dxa"/>
+            <w:r>
+              <w:rPr>
+                <w:rFonts w:eastAsia="方正书宋简体"/>
+                <w:bCs/>
+                <w:color w:val="FF0000"/>
+              </w:rPr>
+              <w:t>⑤</w:t>
+            </w:r>
+          </w:p>
+        </w:tc>
+        <w:tc>
+          <w:tcPr>
+            <w:tcW w:w="2242" w:type="dxa"/>
             <w:gridSpan w:val="2"/>
             <w:tcBorders>
               <w:top w:val="single" w:sz="8" w:space="0" w:color="00000A"/>
@@ -225,11 +240,10 @@
               <w:rPr>
                 <w:rFonts w:eastAsia="方正书宋简体" w:cs="Times New Roman"/>
                 <w:bCs/>
-                <w:color w:val="333333"/>
-                <w:spacing w:val="3"/>
-                <w:sz w:val="24"/>
-                <w:szCs w:val="24"/>
-                <w:shd w:fill="F8F8F8" w:val="clear"/>
+                <w:color w:val="000000"/>
+                <w:spacing w:val="4"/>
+                <w:sz w:val="22"/>
+                <w:szCs w:val="22"/>
                 <w:lang w:val="en-US" w:eastAsia="zh-CN" w:bidi="ar-SA"/>
               </w:rPr>
             </w:pPr>
@@ -237,14 +251,13 @@
               <w:rPr>
                 <w:rFonts w:eastAsia="方正书宋简体" w:cs="Times New Roman"/>
                 <w:bCs/>
-                <w:color w:val="333333"/>
-                <w:spacing w:val="3"/>
-                <w:sz w:val="24"/>
-                <w:szCs w:val="24"/>
-                <w:shd w:fill="F8F8F8" w:val="clear"/>
+                <w:color w:val="000000"/>
+                <w:spacing w:val="4"/>
+                <w:sz w:val="22"/>
+                <w:szCs w:val="22"/>
                 <w:lang w:val="en-US" w:eastAsia="zh-CN" w:bidi="ar-SA"/>
               </w:rPr>
-              <w:t>${eqVariety}</w:t>
+              <w:t>${deviceKind}</w:t>
             </w:r>
           </w:p>
         </w:tc>
@@ -290,15 +303,15 @@
         </w:tc>
         <w:tc>
           <w:tcPr>
-            <w:tcW w:w="2292" w:type="dxa"/>
+            <w:tcW w:w="2286" w:type="dxa"/>
             <w:gridSpan w:val="2"/>
             <w:tcBorders>
               <w:top w:val="single" w:sz="8" w:space="0" w:color="00000A"/>
               <w:left w:val="single" w:sz="6" w:space="0" w:color="00000A"/>
               <w:bottom w:val="single" w:sz="6" w:space="0" w:color="00000A"/>
               <w:insideH w:val="single" w:sz="6" w:space="0" w:color="00000A"/>
-              <w:right w:val="single" w:sz="8" w:space="0" w:color="00000A"/>
-              <w:insideV w:val="single" w:sz="8" w:space="0" w:color="00000A"/>
+              <w:right w:val="single" w:sz="6" w:space="0" w:color="00000A"/>
+              <w:insideV w:val="single" w:sz="6" w:space="0" w:color="00000A"/>
             </w:tcBorders>
             <w:shd w:fill="FFFFFF" w:val="clear"/>
             <w:tcMar>
@@ -313,11 +326,10 @@
               <w:rPr>
                 <w:rFonts w:eastAsia="方正书宋简体" w:cs="Times New Roman"/>
                 <w:bCs/>
-                <w:color w:val="333333"/>
-                <w:spacing w:val="3"/>
-                <w:sz w:val="24"/>
-                <w:szCs w:val="24"/>
-                <w:shd w:fill="F8F8F8" w:val="clear"/>
+                <w:color w:val="000000"/>
+                <w:spacing w:val="4"/>
+                <w:sz w:val="22"/>
+                <w:szCs w:val="22"/>
                 <w:lang w:val="en-US" w:eastAsia="zh-CN" w:bidi="ar-SA"/>
               </w:rPr>
             </w:pPr>
@@ -325,14 +337,13 @@
               <w:rPr>
                 <w:rFonts w:eastAsia="方正书宋简体" w:cs="Times New Roman"/>
                 <w:bCs/>
-                <w:color w:val="333333"/>
-                <w:spacing w:val="3"/>
-                <w:sz w:val="24"/>
-                <w:szCs w:val="24"/>
-                <w:shd w:fill="F8F8F8" w:val="clear"/>
+                <w:color w:val="000000"/>
+                <w:spacing w:val="4"/>
+                <w:sz w:val="22"/>
+                <w:szCs w:val="22"/>
                 <w:lang w:val="en-US" w:eastAsia="zh-CN" w:bidi="ar-SA"/>
               </w:rPr>
-              <w:t>${eqName}</w:t>
+              <w:t>${deviceName}</w:t>
             </w:r>
           </w:p>
         </w:tc>
@@ -344,7 +355,7 @@
         </w:trPr>
         <w:tc>
           <w:tcPr>
-            <w:tcW w:w="623" w:type="dxa"/>
+            <w:tcW w:w="626" w:type="dxa"/>
             <w:vMerge w:val="continue"/>
             <w:tcBorders>
               <w:top w:val="single" w:sz="6" w:space="0" w:color="00000A"/>
@@ -423,7 +434,7 @@
         </w:tc>
         <w:tc>
           <w:tcPr>
-            <w:tcW w:w="2239" w:type="dxa"/>
+            <w:tcW w:w="2242" w:type="dxa"/>
             <w:gridSpan w:val="2"/>
             <w:tcBorders>
               <w:top w:val="single" w:sz="6" w:space="0" w:color="00000A"/>
@@ -446,11 +457,10 @@
               <w:rPr>
                 <w:rFonts w:eastAsia="方正书宋简体" w:cs="Times New Roman"/>
                 <w:bCs/>
-                <w:color w:val="333333"/>
-                <w:spacing w:val="3"/>
-                <w:sz w:val="24"/>
-                <w:szCs w:val="24"/>
-                <w:shd w:fill="F8F8F8" w:val="clear"/>
+                <w:color w:val="000000"/>
+                <w:spacing w:val="4"/>
+                <w:sz w:val="22"/>
+                <w:szCs w:val="22"/>
                 <w:lang w:val="en-US" w:eastAsia="zh-CN" w:bidi="ar-SA"/>
               </w:rPr>
             </w:pPr>
@@ -458,14 +468,13 @@
               <w:rPr>
                 <w:rFonts w:eastAsia="方正书宋简体" w:cs="Times New Roman"/>
                 <w:bCs/>
-                <w:color w:val="333333"/>
-                <w:spacing w:val="3"/>
-                <w:sz w:val="24"/>
-                <w:szCs w:val="24"/>
-                <w:shd w:fill="F8F8F8" w:val="clear"/>
+                <w:color w:val="000000"/>
+                <w:spacing w:val="4"/>
+                <w:sz w:val="22"/>
+                <w:szCs w:val="22"/>
                 <w:lang w:val="en-US" w:eastAsia="zh-CN" w:bidi="ar-SA"/>
               </w:rPr>
-              <w:t>${cylinderNum}</w:t>
+              <w:t>${deviceNum}</w:t>
             </w:r>
           </w:p>
         </w:tc>
@@ -511,15 +520,15 @@
         </w:tc>
         <w:tc>
           <w:tcPr>
-            <w:tcW w:w="2292" w:type="dxa"/>
+            <w:tcW w:w="2286" w:type="dxa"/>
             <w:gridSpan w:val="2"/>
             <w:tcBorders>
-              <w:top w:val="single" w:sz="6" w:space="0" w:color="00000A"/>
+              <w:top w:val="nil"/>
               <w:left w:val="single" w:sz="6" w:space="0" w:color="00000A"/>
               <w:bottom w:val="single" w:sz="6" w:space="0" w:color="00000A"/>
               <w:insideH w:val="single" w:sz="6" w:space="0" w:color="00000A"/>
-              <w:right w:val="single" w:sz="8" w:space="0" w:color="00000A"/>
-              <w:insideV w:val="single" w:sz="8" w:space="0" w:color="00000A"/>
+              <w:right w:val="single" w:sz="6" w:space="0" w:color="00000A"/>
+              <w:insideV w:val="single" w:sz="6" w:space="0" w:color="00000A"/>
             </w:tcBorders>
             <w:shd w:fill="FFFFFF" w:val="clear"/>
             <w:tcMar>
@@ -534,11 +543,10 @@
               <w:rPr>
                 <w:rFonts w:eastAsia="方正书宋简体" w:cs="Times New Roman"/>
                 <w:bCs/>
-                <w:color w:val="333333"/>
-                <w:spacing w:val="3"/>
-                <w:sz w:val="24"/>
-                <w:szCs w:val="24"/>
-                <w:shd w:fill="F8F8F8" w:val="clear"/>
+                <w:color w:val="000000"/>
+                <w:spacing w:val="4"/>
+                <w:sz w:val="22"/>
+                <w:szCs w:val="22"/>
                 <w:lang w:val="en-US" w:eastAsia="zh-CN" w:bidi="ar-SA"/>
               </w:rPr>
             </w:pPr>
@@ -546,14 +554,13 @@
               <w:rPr>
                 <w:rFonts w:eastAsia="方正书宋简体" w:cs="Times New Roman"/>
                 <w:bCs/>
-                <w:color w:val="333333"/>
-                <w:spacing w:val="3"/>
-                <w:sz w:val="24"/>
-                <w:szCs w:val="24"/>
-                <w:shd w:fill="F8F8F8" w:val="clear"/>
+                <w:color w:val="000000"/>
+                <w:spacing w:val="4"/>
+                <w:sz w:val="22"/>
+                <w:szCs w:val="22"/>
                 <w:lang w:val="en-US" w:eastAsia="zh-CN" w:bidi="ar-SA"/>
               </w:rPr>
-              <w:t>${fillMedium}</w:t>
+              <w:t>${fillMedia}</w:t>
             </w:r>
           </w:p>
         </w:tc>
@@ -565,7 +572,7 @@
         </w:trPr>
         <w:tc>
           <w:tcPr>
-            <w:tcW w:w="623" w:type="dxa"/>
+            <w:tcW w:w="626" w:type="dxa"/>
             <w:vMerge w:val="continue"/>
             <w:tcBorders>
               <w:top w:val="single" w:sz="6" w:space="0" w:color="00000A"/>
@@ -644,7 +651,53 @@
         </w:tc>
         <w:tc>
           <w:tcPr>
-            <w:tcW w:w="2239" w:type="dxa"/>
+            <w:tcW w:w="2242" w:type="dxa"/>
+            <w:gridSpan w:val="2"/>
+            <w:tcBorders>
+              <w:top w:val="single" w:sz="8" w:space="0" w:color="00000A"/>
+              <w:left w:val="single" w:sz="6" w:space="0" w:color="00000A"/>
+              <w:bottom w:val="single" w:sz="6" w:space="0" w:color="00000A"/>
+              <w:insideH w:val="single" w:sz="6" w:space="0" w:color="00000A"/>
+              <w:right w:val="single" w:sz="6" w:space="0" w:color="00000A"/>
+              <w:insideV w:val="single" w:sz="6" w:space="0" w:color="00000A"/>
+            </w:tcBorders>
+            <w:shd w:fill="FFFFFF" w:val="clear"/>
+            <w:tcMar>
+              <w:left w:w="-7" w:type="dxa"/>
+            </w:tcMar>
+            <w:vAlign w:val="center"/>
+          </w:tcPr>
+          <w:p>
+            <w:pPr>
+              <w:pStyle w:val="Normal"/>
+              <w:jc w:val="center"/>
+              <w:rPr>
+                <w:rFonts w:eastAsia="方正书宋简体" w:cs="Times New Roman"/>
+                <w:bCs/>
+                <w:color w:val="000000"/>
+                <w:spacing w:val="4"/>
+                <w:sz w:val="22"/>
+                <w:szCs w:val="22"/>
+                <w:lang w:val="en-US" w:eastAsia="zh-CN" w:bidi="ar-SA"/>
+              </w:rPr>
+            </w:pPr>
+            <w:r>
+              <w:rPr>
+                <w:rFonts w:eastAsia="方正书宋简体" w:cs="Times New Roman"/>
+                <w:bCs/>
+                <w:color w:val="000000"/>
+                <w:spacing w:val="4"/>
+                <w:sz w:val="22"/>
+                <w:szCs w:val="22"/>
+                <w:lang w:val="en-US" w:eastAsia="zh-CN" w:bidi="ar-SA"/>
+              </w:rPr>
+              <w:t>${workPressure}MPa</w:t>
+            </w:r>
+          </w:p>
+        </w:tc>
+        <w:tc>
+          <w:tcPr>
+            <w:tcW w:w="2241" w:type="dxa"/>
             <w:gridSpan w:val="2"/>
             <w:tcBorders>
               <w:top w:val="single" w:sz="6" w:space="0" w:color="00000A"/>
@@ -665,37 +718,56 @@
               <w:pStyle w:val="Normal"/>
               <w:jc w:val="center"/>
               <w:rPr>
-                <w:rFonts w:eastAsia="方正书宋简体" w:cs="Times New Roman"/>
-                <w:bCs/>
-                <w:color w:val="333333"/>
-                <w:spacing w:val="3"/>
-                <w:sz w:val="24"/>
-                <w:szCs w:val="24"/>
-                <w:shd w:fill="F8F8F8" w:val="clear"/>
-                <w:lang w:val="en-US" w:eastAsia="zh-CN" w:bidi="ar-SA"/>
-              </w:rPr>
-            </w:pPr>
-            <w:r>
-              <w:rPr>
-                <w:rFonts w:eastAsia="方正书宋简体" w:cs="Times New Roman"/>
-                <w:bCs/>
-                <w:color w:val="333333"/>
-                <w:spacing w:val="3"/>
-                <w:sz w:val="24"/>
-                <w:szCs w:val="24"/>
-                <w:shd w:fill="F8F8F8" w:val="clear"/>
-                <w:lang w:val="en-US" w:eastAsia="zh-CN" w:bidi="ar-SA"/>
-              </w:rPr>
-              <w:t>${cylinderWorkPressure} MPa</w:t>
-            </w:r>
-          </w:p>
-        </w:tc>
-        <w:tc>
-          <w:tcPr>
-            <w:tcW w:w="2241" w:type="dxa"/>
+                <w:rFonts w:ascii="宋体" w:hAnsi="宋体"/>
+                <w:bCs/>
+                <w:sz w:val="24"/>
+                <w:szCs w:val="24"/>
+              </w:rPr>
+            </w:pPr>
+            <w:r>
+              <w:rPr>
+                <w:rFonts w:eastAsia="方正书宋简体"/>
+                <w:bCs/>
+                <w:sz w:val="24"/>
+                <w:szCs w:val="24"/>
+              </w:rPr>
+              <w:t>型号</w:t>
+            </w:r>
+            <w:r>
+              <w:rPr>
+                <w:rFonts w:ascii="宋体" w:hAnsi="宋体"/>
+                <w:bCs/>
+                <w:sz w:val="24"/>
+                <w:szCs w:val="24"/>
+              </w:rPr>
+              <w:t>(</w:t>
+            </w:r>
+            <w:r>
+              <w:rPr>
+                <w:rFonts w:eastAsia="方正书宋简体"/>
+                <w:bCs/>
+                <w:sz w:val="24"/>
+                <w:szCs w:val="24"/>
+              </w:rPr>
+              <w:t>规格</w:t>
+            </w:r>
+            <w:r>
+              <w:rPr>
+                <w:rFonts w:ascii="宋体" w:hAnsi="宋体"/>
+                <w:bCs/>
+                <w:sz w:val="24"/>
+                <w:szCs w:val="24"/>
+              </w:rPr>
+              <w:t>)</w:t>
+            </w:r>
+          </w:p>
+        </w:tc>
+        <w:tc>
+          <w:tcPr>
+            <w:tcW w:w="2286" w:type="dxa"/>
             <w:gridSpan w:val="2"/>
             <w:tcBorders>
-              <w:top w:val="single" w:sz="6" w:space="0" w:color="00000A"/>
+              <w:top w:val="nil"/>
               <w:left w:val="single" w:sz="6" w:space="0" w:color="00000A"/>
               <w:bottom w:val="single" w:sz="6" w:space="0" w:color="00000A"/>
               <w:insideH w:val="single" w:sz="6" w:space="0" w:color="00000A"/>
@@ -713,80 +785,12 @@
               <w:pStyle w:val="Normal"/>
               <w:jc w:val="center"/>
               <w:rPr>
-                <w:rFonts w:ascii="宋体" w:hAnsi="宋体"/>
-                <w:bCs/>
-                <w:sz w:val="24"/>
-                <w:szCs w:val="24"/>
-              </w:rPr>
-            </w:pPr>
-            <w:r>
-              <w:rPr>
-                <w:rFonts w:eastAsia="方正书宋简体"/>
-                <w:bCs/>
-                <w:sz w:val="24"/>
-                <w:szCs w:val="24"/>
-              </w:rPr>
-              <w:t>型号</w:t>
-            </w:r>
-            <w:r>
-              <w:rPr>
-                <w:rFonts w:ascii="宋体" w:hAnsi="宋体"/>
-                <w:bCs/>
-                <w:sz w:val="24"/>
-                <w:szCs w:val="24"/>
-              </w:rPr>
-              <w:t>(</w:t>
-            </w:r>
-            <w:r>
-              <w:rPr>
-                <w:rFonts w:eastAsia="方正书宋简体"/>
-                <w:bCs/>
-                <w:sz w:val="24"/>
-                <w:szCs w:val="24"/>
-              </w:rPr>
-              <w:t>规格</w:t>
-            </w:r>
-            <w:r>
-              <w:rPr>
-                <w:rFonts w:ascii="宋体" w:hAnsi="宋体"/>
-                <w:bCs/>
-                <w:sz w:val="24"/>
-                <w:szCs w:val="24"/>
-              </w:rPr>
-              <w:t>)</w:t>
-            </w:r>
-          </w:p>
-        </w:tc>
-        <w:tc>
-          <w:tcPr>
-            <w:tcW w:w="2292" w:type="dxa"/>
-            <w:gridSpan w:val="2"/>
-            <w:tcBorders>
-              <w:top w:val="single" w:sz="6" w:space="0" w:color="00000A"/>
-              <w:left w:val="single" w:sz="6" w:space="0" w:color="00000A"/>
-              <w:bottom w:val="single" w:sz="6" w:space="0" w:color="00000A"/>
-              <w:insideH w:val="single" w:sz="6" w:space="0" w:color="00000A"/>
-              <w:right w:val="single" w:sz="8" w:space="0" w:color="00000A"/>
-              <w:insideV w:val="single" w:sz="8" w:space="0" w:color="00000A"/>
-            </w:tcBorders>
-            <w:shd w:fill="FFFFFF" w:val="clear"/>
-            <w:tcMar>
-              <w:left w:w="-7" w:type="dxa"/>
-            </w:tcMar>
-            <w:vAlign w:val="center"/>
-          </w:tcPr>
-          <w:p>
-            <w:pPr>
-              <w:pStyle w:val="Normal"/>
-              <w:jc w:val="center"/>
-              <w:rPr>
                 <w:rFonts w:eastAsia="方正书宋简体" w:cs="Times New Roman"/>
                 <w:bCs/>
-                <w:color w:val="333333"/>
-                <w:spacing w:val="3"/>
-                <w:sz w:val="24"/>
-                <w:szCs w:val="24"/>
-                <w:shd w:fill="F8F8F8" w:val="clear"/>
+                <w:color w:val="000000"/>
+                <w:spacing w:val="4"/>
+                <w:sz w:val="22"/>
+                <w:szCs w:val="22"/>
                 <w:lang w:val="en-US" w:eastAsia="zh-CN" w:bidi="ar-SA"/>
               </w:rPr>
             </w:pPr>
@@ -794,11 +798,10 @@
               <w:rPr>
                 <w:rFonts w:eastAsia="方正书宋简体" w:cs="Times New Roman"/>
                 <w:bCs/>
-                <w:color w:val="333333"/>
-                <w:spacing w:val="3"/>
-                <w:sz w:val="24"/>
-                <w:szCs w:val="24"/>
-                <w:shd w:fill="F8F8F8" w:val="clear"/>
+                <w:color w:val="000000"/>
+                <w:spacing w:val="4"/>
+                <w:sz w:val="22"/>
+                <w:szCs w:val="22"/>
                 <w:lang w:val="en-US" w:eastAsia="zh-CN" w:bidi="ar-SA"/>
               </w:rPr>
               <w:t>${model}</w:t>
@@ -813,7 +816,7 @@
         </w:trPr>
         <w:tc>
           <w:tcPr>
-            <w:tcW w:w="623" w:type="dxa"/>
+            <w:tcW w:w="626" w:type="dxa"/>
             <w:vMerge w:val="continue"/>
             <w:tcBorders>
               <w:top w:val="single" w:sz="6" w:space="0" w:color="00000A"/>
@@ -893,7 +896,7 @@
         </w:tc>
         <w:tc>
           <w:tcPr>
-            <w:tcW w:w="1407" w:type="dxa"/>
+            <w:tcW w:w="1410" w:type="dxa"/>
             <w:gridSpan w:val="2"/>
             <w:tcBorders>
               <w:top w:val="single" w:sz="6" w:space="0" w:color="00000A"/>
@@ -916,14 +919,16 @@
               <w:rPr>
                 <w:rFonts w:eastAsia="方正书宋简体"/>
                 <w:bCs/>
-                <w:sz w:val="24"/>
-                <w:szCs w:val="24"/>
-              </w:rPr>
-            </w:pPr>
-            <w:r>
-              <w:rPr>
-                <w:rFonts w:eastAsia="方正书宋简体"/>
-                <w:bCs/>
+                <w:color w:val="0070C0"/>
+                <w:sz w:val="24"/>
+                <w:szCs w:val="24"/>
+              </w:rPr>
+            </w:pPr>
+            <w:r>
+              <w:rPr>
+                <w:rFonts w:eastAsia="方正书宋简体"/>
+                <w:bCs/>
+                <w:color w:val="0070C0"/>
                 <w:sz w:val="24"/>
                 <w:szCs w:val="24"/>
               </w:rPr>
@@ -933,7 +938,7 @@
         </w:tc>
         <w:tc>
           <w:tcPr>
-            <w:tcW w:w="1985" w:type="dxa"/>
+            <w:tcW w:w="1984" w:type="dxa"/>
             <w:gridSpan w:val="2"/>
             <w:tcBorders>
               <w:top w:val="single" w:sz="6" w:space="0" w:color="00000A"/>
@@ -973,7 +978,7 @@
         </w:tc>
         <w:tc>
           <w:tcPr>
-            <w:tcW w:w="1719" w:type="dxa"/>
+            <w:tcW w:w="1714" w:type="dxa"/>
             <w:tcBorders>
               <w:top w:val="single" w:sz="6" w:space="0" w:color="00000A"/>
               <w:left w:val="single" w:sz="6" w:space="0" w:color="00000A"/>
@@ -1018,7 +1023,7 @@
         </w:trPr>
         <w:tc>
           <w:tcPr>
-            <w:tcW w:w="623" w:type="dxa"/>
+            <w:tcW w:w="626" w:type="dxa"/>
             <w:vMerge w:val="continue"/>
             <w:tcBorders>
               <w:top w:val="single" w:sz="6" w:space="0" w:color="00000A"/>
@@ -1081,11 +1086,10 @@
               <w:rPr>
                 <w:rFonts w:eastAsia="方正书宋简体" w:cs="Times New Roman"/>
                 <w:bCs/>
-                <w:color w:val="333333"/>
-                <w:spacing w:val="3"/>
-                <w:sz w:val="24"/>
-                <w:szCs w:val="24"/>
-                <w:shd w:fill="F8F8F8" w:val="clear"/>
+                <w:color w:val="000000"/>
+                <w:spacing w:val="4"/>
+                <w:sz w:val="22"/>
+                <w:szCs w:val="22"/>
                 <w:lang w:val="en-US" w:eastAsia="zh-CN" w:bidi="ar-SA"/>
               </w:rPr>
             </w:pPr>
@@ -1093,20 +1097,19 @@
               <w:rPr>
                 <w:rFonts w:eastAsia="方正书宋简体" w:cs="Times New Roman"/>
                 <w:bCs/>
-                <w:color w:val="333333"/>
-                <w:spacing w:val="3"/>
-                <w:sz w:val="24"/>
-                <w:szCs w:val="24"/>
-                <w:shd w:fill="F8F8F8" w:val="clear"/>
+                <w:color w:val="000000"/>
+                <w:spacing w:val="4"/>
+                <w:sz w:val="22"/>
+                <w:szCs w:val="22"/>
                 <w:lang w:val="en-US" w:eastAsia="zh-CN" w:bidi="ar-SA"/>
               </w:rPr>
-              <w:t>${manuComName}</w:t>
-            </w:r>
-          </w:p>
-        </w:tc>
-        <w:tc>
-          <w:tcPr>
-            <w:tcW w:w="1407" w:type="dxa"/>
+              <w:t>${manufactureComName}</w:t>
+            </w:r>
+          </w:p>
+        </w:tc>
+        <w:tc>
+          <w:tcPr>
+            <w:tcW w:w="1410" w:type="dxa"/>
             <w:gridSpan w:val="2"/>
             <w:tcBorders>
               <w:top w:val="single" w:sz="6" w:space="0" w:color="00000A"/>
@@ -1129,11 +1132,10 @@
               <w:rPr>
                 <w:rFonts w:eastAsia="方正书宋简体" w:cs="Times New Roman"/>
                 <w:bCs/>
-                <w:color w:val="333333"/>
-                <w:spacing w:val="3"/>
-                <w:sz w:val="24"/>
-                <w:szCs w:val="24"/>
-                <w:shd w:fill="F8F8F8" w:val="clear"/>
+                <w:color w:val="000000"/>
+                <w:spacing w:val="4"/>
+                <w:sz w:val="22"/>
+                <w:szCs w:val="22"/>
                 <w:lang w:val="en-US" w:eastAsia="zh-CN" w:bidi="ar-SA"/>
               </w:rPr>
             </w:pPr>
@@ -1141,20 +1143,19 @@
               <w:rPr>
                 <w:rFonts w:eastAsia="方正书宋简体" w:cs="Times New Roman"/>
                 <w:bCs/>
-                <w:color w:val="333333"/>
-                <w:spacing w:val="3"/>
-                <w:sz w:val="24"/>
-                <w:szCs w:val="24"/>
-                <w:shd w:fill="F8F8F8" w:val="clear"/>
+                <w:color w:val="000000"/>
+                <w:spacing w:val="4"/>
+                <w:sz w:val="22"/>
+                <w:szCs w:val="22"/>
                 <w:lang w:val="en-US" w:eastAsia="zh-CN" w:bidi="ar-SA"/>
               </w:rPr>
-              <w:t>${manufactureDate}</w:t>
-            </w:r>
-          </w:p>
-        </w:tc>
-        <w:tc>
-          <w:tcPr>
-            <w:tcW w:w="1985" w:type="dxa"/>
+              <w:t>${eqCreateDate}</w:t>
+            </w:r>
+          </w:p>
+        </w:tc>
+        <w:tc>
+          <w:tcPr>
+            <w:tcW w:w="1984" w:type="dxa"/>
             <w:gridSpan w:val="2"/>
             <w:tcBorders>
               <w:top w:val="single" w:sz="6" w:space="0" w:color="00000A"/>
@@ -1177,11 +1178,10 @@
               <w:rPr>
                 <w:rFonts w:eastAsia="方正书宋简体" w:cs="Times New Roman"/>
                 <w:bCs/>
-                <w:color w:val="333333"/>
-                <w:spacing w:val="3"/>
-                <w:sz w:val="24"/>
-                <w:szCs w:val="24"/>
-                <w:shd w:fill="F8F8F8" w:val="clear"/>
+                <w:color w:val="000000"/>
+                <w:spacing w:val="4"/>
+                <w:sz w:val="22"/>
+                <w:szCs w:val="22"/>
                 <w:lang w:val="en-US" w:eastAsia="zh-CN" w:bidi="ar-SA"/>
               </w:rPr>
             </w:pPr>
@@ -1189,20 +1189,19 @@
               <w:rPr>
                 <w:rFonts w:eastAsia="方正书宋简体" w:cs="Times New Roman"/>
                 <w:bCs/>
-                <w:color w:val="333333"/>
-                <w:spacing w:val="3"/>
-                <w:sz w:val="24"/>
-                <w:szCs w:val="24"/>
-                <w:shd w:fill="F8F8F8" w:val="clear"/>
+                <w:color w:val="000000"/>
+                <w:spacing w:val="4"/>
+                <w:sz w:val="22"/>
+                <w:szCs w:val="22"/>
                 <w:lang w:val="en-US" w:eastAsia="zh-CN" w:bidi="ar-SA"/>
               </w:rPr>
-              <w:t>${productNum}</w:t>
-            </w:r>
-          </w:p>
-        </w:tc>
-        <w:tc>
-          <w:tcPr>
-            <w:tcW w:w="1719" w:type="dxa"/>
+              <w:t>${productCode}</w:t>
+            </w:r>
+          </w:p>
+        </w:tc>
+        <w:tc>
+          <w:tcPr>
+            <w:tcW w:w="1714" w:type="dxa"/>
             <w:tcBorders>
               <w:top w:val="single" w:sz="6" w:space="0" w:color="00000A"/>
               <w:left w:val="single" w:sz="6" w:space="0" w:color="00000A"/>
@@ -1224,11 +1223,10 @@
               <w:rPr>
                 <w:rFonts w:eastAsia="方正书宋简体" w:cs="Times New Roman"/>
                 <w:bCs/>
-                <w:color w:val="333333"/>
-                <w:spacing w:val="3"/>
-                <w:sz w:val="24"/>
-                <w:szCs w:val="24"/>
-                <w:shd w:fill="F8F8F8" w:val="clear"/>
+                <w:color w:val="000000"/>
+                <w:spacing w:val="4"/>
+                <w:sz w:val="22"/>
+                <w:szCs w:val="22"/>
                 <w:lang w:val="en-US" w:eastAsia="zh-CN" w:bidi="ar-SA"/>
               </w:rPr>
             </w:pPr>
@@ -1236,14 +1234,13 @@
               <w:rPr>
                 <w:rFonts w:eastAsia="方正书宋简体" w:cs="Times New Roman"/>
                 <w:bCs/>
-                <w:color w:val="333333"/>
-                <w:spacing w:val="3"/>
-                <w:sz w:val="24"/>
-                <w:szCs w:val="24"/>
-                <w:shd w:fill="F8F8F8" w:val="clear"/>
+                <w:color w:val="000000"/>
+                <w:spacing w:val="4"/>
+                <w:sz w:val="22"/>
+                <w:szCs w:val="22"/>
                 <w:lang w:val="en-US" w:eastAsia="zh-CN" w:bidi="ar-SA"/>
               </w:rPr>
-              <w:t>${companyCode}</w:t>
+              <w:t>${eqComCode}</w:t>
             </w:r>
           </w:p>
         </w:tc>
@@ -1255,7 +1252,7 @@
         </w:trPr>
         <w:tc>
           <w:tcPr>
-            <w:tcW w:w="623" w:type="dxa"/>
+            <w:tcW w:w="626" w:type="dxa"/>
             <w:vMerge w:val="continue"/>
             <w:tcBorders>
               <w:top w:val="single" w:sz="6" w:space="0" w:color="00000A"/>
@@ -1334,7 +1331,7 @@
         </w:tc>
         <w:tc>
           <w:tcPr>
-            <w:tcW w:w="6772" w:type="dxa"/>
+            <w:tcW w:w="6769" w:type="dxa"/>
             <w:gridSpan w:val="6"/>
             <w:tcBorders>
               <w:top w:val="single" w:sz="6" w:space="0" w:color="00000A"/>
@@ -1357,11 +1354,10 @@
               <w:rPr>
                 <w:rFonts w:eastAsia="方正书宋简体" w:cs="Times New Roman"/>
                 <w:bCs/>
-                <w:color w:val="333333"/>
-                <w:spacing w:val="3"/>
-                <w:sz w:val="24"/>
-                <w:szCs w:val="24"/>
-                <w:shd w:fill="F8F8F8" w:val="clear"/>
+                <w:color w:val="000000"/>
+                <w:spacing w:val="4"/>
+                <w:sz w:val="22"/>
+                <w:szCs w:val="22"/>
                 <w:lang w:val="en-US" w:eastAsia="zh-CN" w:bidi="ar-SA"/>
               </w:rPr>
             </w:pPr>
@@ -1369,14 +1365,13 @@
               <w:rPr>
                 <w:rFonts w:eastAsia="方正书宋简体" w:cs="Times New Roman"/>
                 <w:bCs/>
-                <w:color w:val="333333"/>
-                <w:spacing w:val="3"/>
-                <w:sz w:val="24"/>
-                <w:szCs w:val="24"/>
-                <w:shd w:fill="F8F8F8" w:val="clear"/>
+                <w:color w:val="000000"/>
+                <w:spacing w:val="4"/>
+                <w:sz w:val="22"/>
+                <w:szCs w:val="22"/>
                 <w:lang w:val="en-US" w:eastAsia="zh-CN" w:bidi="ar-SA"/>
               </w:rPr>
-              <w:t>${constrComName}</w:t>
+              <w:t>${constructComName}</w:t>
             </w:r>
           </w:p>
         </w:tc>
@@ -1388,7 +1383,7 @@
         </w:trPr>
         <w:tc>
           <w:tcPr>
-            <w:tcW w:w="623" w:type="dxa"/>
+            <w:tcW w:w="626" w:type="dxa"/>
             <w:vMerge w:val="continue"/>
             <w:tcBorders>
               <w:top w:val="single" w:sz="6" w:space="0" w:color="00000A"/>
@@ -1467,7 +1462,7 @@
         </w:tc>
         <w:tc>
           <w:tcPr>
-            <w:tcW w:w="6772" w:type="dxa"/>
+            <w:tcW w:w="6769" w:type="dxa"/>
             <w:gridSpan w:val="6"/>
             <w:tcBorders>
               <w:top w:val="single" w:sz="6" w:space="0" w:color="00000A"/>
@@ -1490,11 +1485,10 @@
               <w:rPr>
                 <w:rFonts w:eastAsia="方正书宋简体" w:cs="Times New Roman"/>
                 <w:bCs/>
-                <w:color w:val="333333"/>
-                <w:spacing w:val="3"/>
-                <w:sz w:val="24"/>
-                <w:szCs w:val="24"/>
-                <w:shd w:fill="F8F8F8" w:val="clear"/>
+                <w:color w:val="000000"/>
+                <w:spacing w:val="4"/>
+                <w:sz w:val="22"/>
+                <w:szCs w:val="22"/>
                 <w:lang w:val="en-US" w:eastAsia="zh-CN" w:bidi="ar-SA"/>
               </w:rPr>
             </w:pPr>
@@ -1502,14 +1496,13 @@
               <w:rPr>
                 <w:rFonts w:eastAsia="方正书宋简体" w:cs="Times New Roman"/>
                 <w:bCs/>
-                <w:color w:val="333333"/>
-                <w:spacing w:val="3"/>
-                <w:sz w:val="24"/>
-                <w:szCs w:val="24"/>
-                <w:shd w:fill="F8F8F8" w:val="clear"/>
+                <w:color w:val="000000"/>
+                <w:spacing w:val="4"/>
+                <w:sz w:val="22"/>
+                <w:szCs w:val="22"/>
                 <w:lang w:val="en-US" w:eastAsia="zh-CN" w:bidi="ar-SA"/>
               </w:rPr>
-              <w:t>${inspectComName}</w:t>
+              <w:t>${superviseComName}</w:t>
             </w:r>
           </w:p>
         </w:tc>
@@ -1521,7 +1514,7 @@
         </w:trPr>
         <w:tc>
           <w:tcPr>
-            <w:tcW w:w="623" w:type="dxa"/>
+            <w:tcW w:w="626" w:type="dxa"/>
             <w:vMerge w:val="restart"/>
             <w:tcBorders>
               <w:top w:val="single" w:sz="6" w:space="0" w:color="00000A"/>
@@ -1601,7 +1594,7 @@
         </w:tc>
         <w:tc>
           <w:tcPr>
-            <w:tcW w:w="6772" w:type="dxa"/>
+            <w:tcW w:w="6769" w:type="dxa"/>
             <w:gridSpan w:val="6"/>
             <w:tcBorders>
               <w:top w:val="single" w:sz="6" w:space="0" w:color="00000A"/>
@@ -1624,11 +1617,10 @@
               <w:rPr>
                 <w:rFonts w:eastAsia="方正书宋简体" w:cs="Times New Roman"/>
                 <w:bCs/>
-                <w:color w:val="333333"/>
-                <w:spacing w:val="3"/>
-                <w:sz w:val="24"/>
-                <w:szCs w:val="24"/>
-                <w:shd w:fill="F8F8F8" w:val="clear"/>
+                <w:color w:val="000000"/>
+                <w:spacing w:val="4"/>
+                <w:sz w:val="22"/>
+                <w:szCs w:val="22"/>
                 <w:lang w:val="en-US" w:eastAsia="zh-CN" w:bidi="ar-SA"/>
               </w:rPr>
             </w:pPr>
@@ -1636,14 +1628,13 @@
               <w:rPr>
                 <w:rFonts w:eastAsia="方正书宋简体" w:cs="Times New Roman"/>
                 <w:bCs/>
-                <w:color w:val="333333"/>
-                <w:spacing w:val="3"/>
-                <w:sz w:val="24"/>
-                <w:szCs w:val="24"/>
-                <w:shd w:fill="F8F8F8" w:val="clear"/>
+                <w:color w:val="000000"/>
+                <w:spacing w:val="4"/>
+                <w:sz w:val="22"/>
+                <w:szCs w:val="22"/>
                 <w:lang w:val="en-US" w:eastAsia="zh-CN" w:bidi="ar-SA"/>
               </w:rPr>
-              <w:t>${useCompanyName}</w:t>
+              <w:t>${useComName}</w:t>
             </w:r>
           </w:p>
         </w:tc>
@@ -1655,7 +1646,7 @@
         </w:trPr>
         <w:tc>
           <w:tcPr>
-            <w:tcW w:w="623" w:type="dxa"/>
+            <w:tcW w:w="626" w:type="dxa"/>
             <w:vMerge w:val="continue"/>
             <w:tcBorders>
               <w:top w:val="single" w:sz="6" w:space="0" w:color="00000A"/>
@@ -1734,7 +1725,7 @@
         </w:tc>
         <w:tc>
           <w:tcPr>
-            <w:tcW w:w="6772" w:type="dxa"/>
+            <w:tcW w:w="6769" w:type="dxa"/>
             <w:gridSpan w:val="6"/>
             <w:tcBorders>
               <w:top w:val="single" w:sz="6" w:space="0" w:color="00000A"/>
@@ -1757,11 +1748,10 @@
               <w:rPr>
                 <w:rFonts w:eastAsia="方正书宋简体" w:cs="Times New Roman"/>
                 <w:bCs/>
-                <w:color w:val="333333"/>
-                <w:spacing w:val="3"/>
-                <w:sz w:val="24"/>
-                <w:szCs w:val="24"/>
-                <w:shd w:fill="F8F8F8" w:val="clear"/>
+                <w:color w:val="000000"/>
+                <w:spacing w:val="4"/>
+                <w:sz w:val="22"/>
+                <w:szCs w:val="22"/>
                 <w:lang w:val="en-US" w:eastAsia="zh-CN" w:bidi="ar-SA"/>
               </w:rPr>
             </w:pPr>
@@ -1769,14 +1759,13 @@
               <w:rPr>
                 <w:rFonts w:eastAsia="方正书宋简体" w:cs="Times New Roman"/>
                 <w:bCs/>
-                <w:color w:val="333333"/>
-                <w:spacing w:val="3"/>
-                <w:sz w:val="24"/>
-                <w:szCs w:val="24"/>
-                <w:shd w:fill="F8F8F8" w:val="clear"/>
+                <w:color w:val="000000"/>
+                <w:spacing w:val="4"/>
+                <w:sz w:val="22"/>
+                <w:szCs w:val="22"/>
                 <w:lang w:val="en-US" w:eastAsia="zh-CN" w:bidi="ar-SA"/>
               </w:rPr>
-              <w:t>${useCompanyAddr}</w:t>
+              <w:t>${useComAddr}</w:t>
             </w:r>
           </w:p>
         </w:tc>
@@ -1788,7 +1777,7 @@
         </w:trPr>
         <w:tc>
           <w:tcPr>
-            <w:tcW w:w="623" w:type="dxa"/>
+            <w:tcW w:w="626" w:type="dxa"/>
             <w:vMerge w:val="continue"/>
             <w:tcBorders>
               <w:top w:val="single" w:sz="6" w:space="0" w:color="00000A"/>
@@ -1852,6 +1841,7 @@
               <w:rPr>
                 <w:rFonts w:eastAsia="方正书宋简体"/>
                 <w:bCs/>
+                <w:color w:val="FF0000"/>
                 <w:sz w:val="24"/>
                 <w:szCs w:val="24"/>
               </w:rPr>
@@ -1864,6 +1854,16 @@
                 <w:szCs w:val="24"/>
               </w:rPr>
               <w:t>使用单位</w:t>
+            </w:r>
+            <w:r>
+              <w:rPr>
+                <w:rFonts w:eastAsia="方正书宋简体"/>
+                <w:bCs/>
+                <w:color w:val="FF0000"/>
+                <w:sz w:val="24"/>
+                <w:szCs w:val="24"/>
+              </w:rPr>
+              <w:t>⑦</w:t>
             </w:r>
           </w:p>
           <w:p>
@@ -1892,13 +1892,59 @@
         </w:tc>
         <w:tc>
           <w:tcPr>
-            <w:tcW w:w="2239" w:type="dxa"/>
+            <w:tcW w:w="2242" w:type="dxa"/>
             <w:gridSpan w:val="2"/>
             <w:tcBorders>
               <w:top w:val="single" w:sz="6" w:space="0" w:color="00000A"/>
               <w:left w:val="single" w:sz="6" w:space="0" w:color="00000A"/>
               <w:bottom w:val="single" w:sz="6" w:space="0" w:color="00000A"/>
               <w:insideH w:val="single" w:sz="6" w:space="0" w:color="00000A"/>
+              <w:right w:val="single" w:sz="8" w:space="0" w:color="00000A"/>
+              <w:insideV w:val="single" w:sz="8" w:space="0" w:color="00000A"/>
+            </w:tcBorders>
+            <w:shd w:fill="FFFFFF" w:val="clear"/>
+            <w:tcMar>
+              <w:left w:w="-7" w:type="dxa"/>
+            </w:tcMar>
+            <w:vAlign w:val="center"/>
+          </w:tcPr>
+          <w:p>
+            <w:pPr>
+              <w:pStyle w:val="Normal"/>
+              <w:jc w:val="center"/>
+              <w:rPr>
+                <w:rFonts w:eastAsia="方正书宋简体" w:cs="Times New Roman"/>
+                <w:bCs/>
+                <w:color w:val="000000"/>
+                <w:spacing w:val="4"/>
+                <w:sz w:val="22"/>
+                <w:szCs w:val="22"/>
+                <w:lang w:val="en-US" w:eastAsia="zh-CN" w:bidi="ar-SA"/>
+              </w:rPr>
+            </w:pPr>
+            <w:r>
+              <w:rPr>
+                <w:rFonts w:eastAsia="方正书宋简体" w:cs="Times New Roman"/>
+                <w:bCs/>
+                <w:color w:val="000000"/>
+                <w:spacing w:val="4"/>
+                <w:sz w:val="22"/>
+                <w:szCs w:val="22"/>
+                <w:lang w:val="en-US" w:eastAsia="zh-CN" w:bidi="ar-SA"/>
+              </w:rPr>
+              <w:t>${useComCode}</w:t>
+            </w:r>
+          </w:p>
+        </w:tc>
+        <w:tc>
+          <w:tcPr>
+            <w:tcW w:w="2241" w:type="dxa"/>
+            <w:gridSpan w:val="2"/>
+            <w:tcBorders>
+              <w:top w:val="single" w:sz="6" w:space="0" w:color="00000A"/>
+              <w:left w:val="single" w:sz="6" w:space="0" w:color="00000A"/>
+              <w:bottom w:val="single" w:sz="6" w:space="0" w:color="00000A"/>
+              <w:insideH w:val="single" w:sz="6" w:space="0" w:color="00000A"/>
               <w:right w:val="single" w:sz="6" w:space="0" w:color="00000A"/>
               <w:insideV w:val="single" w:sz="6" w:space="0" w:color="00000A"/>
             </w:tcBorders>
@@ -1913,80 +1959,32 @@
               <w:pStyle w:val="Normal"/>
               <w:jc w:val="center"/>
               <w:rPr>
-                <w:rFonts w:eastAsia="方正书宋简体" w:cs="Times New Roman"/>
-                <w:bCs/>
-                <w:color w:val="333333"/>
-                <w:spacing w:val="3"/>
-                <w:sz w:val="24"/>
-                <w:szCs w:val="24"/>
-                <w:shd w:fill="F8F8F8" w:val="clear"/>
-                <w:lang w:val="en-US" w:eastAsia="zh-CN" w:bidi="ar-SA"/>
-              </w:rPr>
-            </w:pPr>
-            <w:r>
-              <w:rPr>
-                <w:rFonts w:eastAsia="方正书宋简体" w:cs="Times New Roman"/>
-                <w:bCs/>
-                <w:color w:val="333333"/>
-                <w:spacing w:val="3"/>
-                <w:sz w:val="24"/>
-                <w:szCs w:val="24"/>
-                <w:shd w:fill="F8F8F8" w:val="clear"/>
-                <w:lang w:val="en-US" w:eastAsia="zh-CN" w:bidi="ar-SA"/>
-              </w:rPr>
-              <w:t>${useCompanyCode}</w:t>
-            </w:r>
-          </w:p>
-        </w:tc>
-        <w:tc>
-          <w:tcPr>
-            <w:tcW w:w="2241" w:type="dxa"/>
+                <w:rFonts w:eastAsia="方正书宋简体"/>
+                <w:bCs/>
+                <w:sz w:val="24"/>
+                <w:szCs w:val="24"/>
+              </w:rPr>
+            </w:pPr>
+            <w:r>
+              <w:rPr>
+                <w:rFonts w:eastAsia="方正书宋简体"/>
+                <w:bCs/>
+                <w:sz w:val="24"/>
+                <w:szCs w:val="24"/>
+              </w:rPr>
+              <w:t>邮政编码</w:t>
+            </w:r>
+          </w:p>
+        </w:tc>
+        <w:tc>
+          <w:tcPr>
+            <w:tcW w:w="2286" w:type="dxa"/>
             <w:gridSpan w:val="2"/>
             <w:tcBorders>
               <w:top w:val="single" w:sz="6" w:space="0" w:color="00000A"/>
               <w:left w:val="single" w:sz="6" w:space="0" w:color="00000A"/>
               <w:bottom w:val="single" w:sz="6" w:space="0" w:color="00000A"/>
               <w:insideH w:val="single" w:sz="6" w:space="0" w:color="00000A"/>
-              <w:right w:val="single" w:sz="6" w:space="0" w:color="00000A"/>
-              <w:insideV w:val="single" w:sz="6" w:space="0" w:color="00000A"/>
-            </w:tcBorders>
-            <w:shd w:fill="FFFFFF" w:val="clear"/>
-            <w:tcMar>
-              <w:left w:w="-7" w:type="dxa"/>
-            </w:tcMar>
-            <w:vAlign w:val="center"/>
-          </w:tcPr>
-          <w:p>
-            <w:pPr>
-              <w:pStyle w:val="Normal"/>
-              <w:jc w:val="center"/>
-              <w:rPr>
-                <w:rFonts w:eastAsia="方正书宋简体"/>
-                <w:bCs/>
-                <w:sz w:val="24"/>
-                <w:szCs w:val="24"/>
-              </w:rPr>
-            </w:pPr>
-            <w:r>
-              <w:rPr>
-                <w:rFonts w:eastAsia="方正书宋简体"/>
-                <w:bCs/>
-                <w:sz w:val="24"/>
-                <w:szCs w:val="24"/>
-              </w:rPr>
-              <w:t>邮政编码</w:t>
-            </w:r>
-          </w:p>
-        </w:tc>
-        <w:tc>
-          <w:tcPr>
-            <w:tcW w:w="2292" w:type="dxa"/>
-            <w:gridSpan w:val="2"/>
-            <w:tcBorders>
-              <w:top w:val="single" w:sz="6" w:space="0" w:color="00000A"/>
-              <w:left w:val="single" w:sz="6" w:space="0" w:color="00000A"/>
-              <w:bottom w:val="single" w:sz="6" w:space="0" w:color="00000A"/>
-              <w:insideH w:val="single" w:sz="6" w:space="0" w:color="00000A"/>
               <w:right w:val="single" w:sz="8" w:space="0" w:color="00000A"/>
               <w:insideV w:val="single" w:sz="8" w:space="0" w:color="00000A"/>
             </w:tcBorders>
@@ -2003,11 +2001,10 @@
               <w:rPr>
                 <w:rFonts w:eastAsia="方正书宋简体" w:cs="Times New Roman"/>
                 <w:bCs/>
-                <w:color w:val="333333"/>
-                <w:spacing w:val="3"/>
-                <w:sz w:val="24"/>
-                <w:szCs w:val="24"/>
-                <w:shd w:fill="F8F8F8" w:val="clear"/>
+                <w:color w:val="000000"/>
+                <w:spacing w:val="4"/>
+                <w:sz w:val="22"/>
+                <w:szCs w:val="22"/>
                 <w:lang w:val="en-US" w:eastAsia="zh-CN" w:bidi="ar-SA"/>
               </w:rPr>
             </w:pPr>
@@ -2015,11 +2012,10 @@
               <w:rPr>
                 <w:rFonts w:eastAsia="方正书宋简体" w:cs="Times New Roman"/>
                 <w:bCs/>
-                <w:color w:val="333333"/>
-                <w:spacing w:val="3"/>
-                <w:sz w:val="24"/>
-                <w:szCs w:val="24"/>
-                <w:shd w:fill="F8F8F8" w:val="clear"/>
+                <w:color w:val="000000"/>
+                <w:spacing w:val="4"/>
+                <w:sz w:val="22"/>
+                <w:szCs w:val="22"/>
                 <w:lang w:val="en-US" w:eastAsia="zh-CN" w:bidi="ar-SA"/>
               </w:rPr>
               <w:t>${zipcode}</w:t>
@@ -2034,7 +2030,7 @@
         </w:trPr>
         <w:tc>
           <w:tcPr>
-            <w:tcW w:w="623" w:type="dxa"/>
+            <w:tcW w:w="626" w:type="dxa"/>
             <w:vMerge w:val="continue"/>
             <w:tcBorders>
               <w:top w:val="single" w:sz="6" w:space="0" w:color="00000A"/>
@@ -2113,7 +2109,53 @@
         </w:tc>
         <w:tc>
           <w:tcPr>
-            <w:tcW w:w="2239" w:type="dxa"/>
+            <w:tcW w:w="2242" w:type="dxa"/>
+            <w:gridSpan w:val="2"/>
+            <w:tcBorders>
+              <w:top w:val="nil"/>
+              <w:left w:val="single" w:sz="6" w:space="0" w:color="00000A"/>
+              <w:bottom w:val="single" w:sz="6" w:space="0" w:color="00000A"/>
+              <w:insideH w:val="single" w:sz="6" w:space="0" w:color="00000A"/>
+              <w:right w:val="single" w:sz="8" w:space="0" w:color="00000A"/>
+              <w:insideV w:val="single" w:sz="8" w:space="0" w:color="00000A"/>
+            </w:tcBorders>
+            <w:shd w:fill="FFFFFF" w:val="clear"/>
+            <w:tcMar>
+              <w:left w:w="-7" w:type="dxa"/>
+            </w:tcMar>
+            <w:vAlign w:val="center"/>
+          </w:tcPr>
+          <w:p>
+            <w:pPr>
+              <w:pStyle w:val="Normal"/>
+              <w:jc w:val="center"/>
+              <w:rPr>
+                <w:rFonts w:eastAsia="方正书宋简体" w:cs="Times New Roman"/>
+                <w:bCs/>
+                <w:color w:val="000000"/>
+                <w:spacing w:val="4"/>
+                <w:sz w:val="22"/>
+                <w:szCs w:val="22"/>
+                <w:lang w:val="en-US" w:eastAsia="zh-CN" w:bidi="ar-SA"/>
+              </w:rPr>
+            </w:pPr>
+            <w:r>
+              <w:rPr>
+                <w:rFonts w:eastAsia="方正书宋简体" w:cs="Times New Roman"/>
+                <w:bCs/>
+                <w:color w:val="000000"/>
+                <w:spacing w:val="4"/>
+                <w:sz w:val="22"/>
+                <w:szCs w:val="22"/>
+                <w:lang w:val="en-US" w:eastAsia="zh-CN" w:bidi="ar-SA"/>
+              </w:rPr>
+              <w:t>${carNum}</w:t>
+            </w:r>
+          </w:p>
+        </w:tc>
+        <w:tc>
+          <w:tcPr>
+            <w:tcW w:w="2241" w:type="dxa"/>
             <w:gridSpan w:val="2"/>
             <w:tcBorders>
               <w:top w:val="single" w:sz="6" w:space="0" w:color="00000A"/>
@@ -2134,95 +2176,47 @@
               <w:pStyle w:val="Normal"/>
               <w:jc w:val="center"/>
               <w:rPr>
-                <w:rFonts w:eastAsia="方正书宋简体" w:cs="Times New Roman"/>
-                <w:bCs/>
-                <w:color w:val="333333"/>
-                <w:spacing w:val="3"/>
-                <w:sz w:val="24"/>
-                <w:szCs w:val="24"/>
-                <w:shd w:fill="F8F8F8" w:val="clear"/>
-                <w:lang w:val="en-US" w:eastAsia="zh-CN" w:bidi="ar-SA"/>
-              </w:rPr>
-            </w:pPr>
-            <w:r>
-              <w:rPr>
-                <w:rFonts w:eastAsia="方正书宋简体" w:cs="Times New Roman"/>
-                <w:bCs/>
-                <w:color w:val="333333"/>
-                <w:spacing w:val="3"/>
-                <w:sz w:val="24"/>
-                <w:szCs w:val="24"/>
-                <w:shd w:fill="F8F8F8" w:val="clear"/>
-                <w:lang w:val="en-US" w:eastAsia="zh-CN" w:bidi="ar-SA"/>
-              </w:rPr>
-              <w:t>${license}</w:t>
-            </w:r>
-          </w:p>
-        </w:tc>
-        <w:tc>
-          <w:tcPr>
-            <w:tcW w:w="2241" w:type="dxa"/>
+                <w:rFonts w:eastAsia="方正书宋简体"/>
+                <w:bCs/>
+                <w:sz w:val="24"/>
+                <w:szCs w:val="24"/>
+              </w:rPr>
+            </w:pPr>
+            <w:r>
+              <w:rPr>
+                <w:rFonts w:eastAsia="方正书宋简体"/>
+                <w:bCs/>
+                <w:sz w:val="24"/>
+                <w:szCs w:val="24"/>
+              </w:rPr>
+              <w:t>车辆</w:t>
+            </w:r>
+            <w:r>
+              <w:rPr>
+                <w:rFonts w:eastAsia="方正书宋简体"/>
+                <w:bCs/>
+                <w:sz w:val="24"/>
+                <w:szCs w:val="24"/>
+              </w:rPr>
+              <w:t>VIN</w:t>
+            </w:r>
+            <w:r>
+              <w:rPr>
+                <w:rFonts w:eastAsia="方正书宋简体"/>
+                <w:bCs/>
+                <w:sz w:val="24"/>
+                <w:szCs w:val="24"/>
+              </w:rPr>
+              <w:t>码</w:t>
+            </w:r>
+          </w:p>
+        </w:tc>
+        <w:tc>
+          <w:tcPr>
+            <w:tcW w:w="2286" w:type="dxa"/>
             <w:gridSpan w:val="2"/>
             <w:tcBorders>
-              <w:top w:val="single" w:sz="6" w:space="0" w:color="00000A"/>
-              <w:left w:val="single" w:sz="6" w:space="0" w:color="00000A"/>
-              <w:bottom w:val="single" w:sz="6" w:space="0" w:color="00000A"/>
-              <w:insideH w:val="single" w:sz="6" w:space="0" w:color="00000A"/>
-              <w:right w:val="single" w:sz="6" w:space="0" w:color="00000A"/>
-              <w:insideV w:val="single" w:sz="6" w:space="0" w:color="00000A"/>
-            </w:tcBorders>
-            <w:shd w:fill="FFFFFF" w:val="clear"/>
-            <w:tcMar>
-              <w:left w:w="-7" w:type="dxa"/>
-            </w:tcMar>
-            <w:vAlign w:val="center"/>
-          </w:tcPr>
-          <w:p>
-            <w:pPr>
-              <w:pStyle w:val="Normal"/>
-              <w:jc w:val="center"/>
-              <w:rPr>
-                <w:rFonts w:eastAsia="方正书宋简体"/>
-                <w:bCs/>
-                <w:sz w:val="24"/>
-                <w:szCs w:val="24"/>
-              </w:rPr>
-            </w:pPr>
-            <w:r>
-              <w:rPr>
-                <w:rFonts w:eastAsia="方正书宋简体"/>
-                <w:bCs/>
-                <w:sz w:val="24"/>
-                <w:szCs w:val="24"/>
-              </w:rPr>
-              <w:t>车辆</w:t>
-            </w:r>
-            <w:r>
-              <w:rPr>
-                <w:rFonts w:eastAsia="方正书宋简体"/>
-                <w:bCs/>
-                <w:sz w:val="24"/>
-                <w:szCs w:val="24"/>
-              </w:rPr>
-              <w:t>VIN</w:t>
-            </w:r>
-            <w:r>
-              <w:rPr>
-                <w:rFonts w:eastAsia="方正书宋简体"/>
-                <w:bCs/>
-                <w:sz w:val="24"/>
-                <w:szCs w:val="24"/>
-              </w:rPr>
-              <w:t>码</w:t>
-            </w:r>
-          </w:p>
-        </w:tc>
-        <w:tc>
-          <w:tcPr>
-            <w:tcW w:w="2292" w:type="dxa"/>
-            <w:gridSpan w:val="2"/>
-            <w:tcBorders>
-              <w:top w:val="single" w:sz="6" w:space="0" w:color="00000A"/>
+              <w:top w:val="nil"/>
               <w:left w:val="single" w:sz="6" w:space="0" w:color="00000A"/>
               <w:bottom w:val="single" w:sz="6" w:space="0" w:color="00000A"/>
               <w:insideH w:val="single" w:sz="6" w:space="0" w:color="00000A"/>
@@ -2242,11 +2236,10 @@
               <w:rPr>
                 <w:rFonts w:eastAsia="方正书宋简体" w:cs="Times New Roman"/>
                 <w:bCs/>
-                <w:color w:val="333333"/>
-                <w:spacing w:val="3"/>
-                <w:sz w:val="24"/>
-                <w:szCs w:val="24"/>
-                <w:shd w:fill="F8F8F8" w:val="clear"/>
+                <w:color w:val="000000"/>
+                <w:spacing w:val="4"/>
+                <w:sz w:val="22"/>
+                <w:szCs w:val="22"/>
                 <w:lang w:val="en-US" w:eastAsia="zh-CN" w:bidi="ar-SA"/>
               </w:rPr>
             </w:pPr>
@@ -2254,14 +2247,13 @@
               <w:rPr>
                 <w:rFonts w:eastAsia="方正书宋简体" w:cs="Times New Roman"/>
                 <w:bCs/>
-                <w:color w:val="333333"/>
-                <w:spacing w:val="3"/>
-                <w:sz w:val="24"/>
-                <w:szCs w:val="24"/>
-                <w:shd w:fill="F8F8F8" w:val="clear"/>
+                <w:color w:val="000000"/>
+                <w:spacing w:val="4"/>
+                <w:sz w:val="22"/>
+                <w:szCs w:val="22"/>
                 <w:lang w:val="en-US" w:eastAsia="zh-CN" w:bidi="ar-SA"/>
               </w:rPr>
-              <w:t>${vin}</w:t>
+              <w:t>${carVin}</w:t>
             </w:r>
           </w:p>
         </w:tc>
@@ -2273,7 +2265,7 @@
         </w:trPr>
         <w:tc>
           <w:tcPr>
-            <w:tcW w:w="623" w:type="dxa"/>
+            <w:tcW w:w="626" w:type="dxa"/>
             <w:vMerge w:val="continue"/>
             <w:tcBorders>
               <w:top w:val="single" w:sz="6" w:space="0" w:color="00000A"/>
@@ -2335,14 +2327,16 @@
               <w:rPr>
                 <w:rFonts w:eastAsia="方正书宋简体"/>
                 <w:bCs/>
-                <w:sz w:val="24"/>
-                <w:szCs w:val="24"/>
-              </w:rPr>
-            </w:pPr>
-            <w:r>
-              <w:rPr>
-                <w:rFonts w:eastAsia="方正书宋简体"/>
-                <w:bCs/>
+                <w:color w:val="0070C0"/>
+                <w:sz w:val="24"/>
+                <w:szCs w:val="24"/>
+              </w:rPr>
+            </w:pPr>
+            <w:r>
+              <w:rPr>
+                <w:rFonts w:eastAsia="方正书宋简体"/>
+                <w:bCs/>
+                <w:color w:val="0070C0"/>
                 <w:sz w:val="24"/>
                 <w:szCs w:val="24"/>
               </w:rPr>
@@ -2352,7 +2346,65 @@
         </w:tc>
         <w:tc>
           <w:tcPr>
-            <w:tcW w:w="2239" w:type="dxa"/>
+            <w:tcW w:w="2242" w:type="dxa"/>
+            <w:gridSpan w:val="2"/>
+            <w:tcBorders>
+              <w:top w:val="nil"/>
+              <w:left w:val="single" w:sz="6" w:space="0" w:color="00000A"/>
+              <w:bottom w:val="single" w:sz="6" w:space="0" w:color="00000A"/>
+              <w:insideH w:val="single" w:sz="6" w:space="0" w:color="00000A"/>
+              <w:right w:val="single" w:sz="8" w:space="0" w:color="00000A"/>
+              <w:insideV w:val="single" w:sz="8" w:space="0" w:color="00000A"/>
+            </w:tcBorders>
+            <w:shd w:fill="FFFFFF" w:val="clear"/>
+            <w:tcMar>
+              <w:left w:w="-7" w:type="dxa"/>
+            </w:tcMar>
+            <w:vAlign w:val="center"/>
+          </w:tcPr>
+          <w:p>
+            <w:pPr>
+              <w:pStyle w:val="Normal"/>
+              <w:jc w:val="center"/>
+              <w:rPr>
+                <w:rFonts w:eastAsia="方正书宋简体" w:cs="Times New Roman"/>
+                <w:bCs/>
+                <w:color w:val="000000"/>
+                <w:spacing w:val="4"/>
+                <w:sz w:val="22"/>
+                <w:szCs w:val="22"/>
+                <w:lang w:val="en-US" w:eastAsia="zh-CN" w:bidi="ar-SA"/>
+              </w:rPr>
+            </w:pPr>
+            <w:r>
+              <w:rPr>
+                <w:rFonts w:ascii="Times New Roman" w:hAnsi="Times New Roman" w:cs="Times New Roman" w:eastAsia="方正书宋简体"/>
+                <w:bCs/>
+                <w:color w:val="000000"/>
+                <w:spacing w:val="4"/>
+                <w:sz w:val="22"/>
+                <w:szCs w:val="22"/>
+                <w:lang w:val="en-US" w:eastAsia="zh-CN" w:bidi="ar-SA"/>
+              </w:rPr>
+              <w:t xml:space="preserve">   </w:t>
+            </w:r>
+            <w:r>
+              <w:rPr>
+                <w:rFonts w:eastAsia="方正书宋简体" w:cs="Times New Roman"/>
+                <w:bCs/>
+                <w:color w:val="000000"/>
+                <w:spacing w:val="4"/>
+                <w:sz w:val="22"/>
+                <w:szCs w:val="22"/>
+                <w:lang w:val="en-US" w:eastAsia="zh-CN" w:bidi="ar-SA"/>
+              </w:rPr>
+              <w:t>${eqUseDate}</w:t>
+            </w:r>
+          </w:p>
+        </w:tc>
+        <w:tc>
+          <w:tcPr>
+            <w:tcW w:w="2241" w:type="dxa"/>
             <w:gridSpan w:val="2"/>
             <w:tcBorders>
               <w:top w:val="single" w:sz="6" w:space="0" w:color="00000A"/>
@@ -2373,77 +2425,29 @@
               <w:pStyle w:val="Normal"/>
               <w:jc w:val="center"/>
               <w:rPr>
-                <w:rFonts w:eastAsia="方正书宋简体" w:cs="Times New Roman"/>
-                <w:bCs/>
-                <w:color w:val="333333"/>
-                <w:spacing w:val="3"/>
-                <w:sz w:val="24"/>
-                <w:szCs w:val="24"/>
-                <w:shd w:fill="F8F8F8" w:val="clear"/>
-                <w:lang w:val="en-US" w:eastAsia="zh-CN" w:bidi="ar-SA"/>
-              </w:rPr>
-            </w:pPr>
-            <w:r>
-              <w:rPr>
-                <w:rFonts w:eastAsia="方正书宋简体" w:cs="Times New Roman"/>
-                <w:bCs/>
-                <w:color w:val="333333"/>
-                <w:spacing w:val="3"/>
-                <w:sz w:val="24"/>
-                <w:szCs w:val="24"/>
-                <w:shd w:fill="F8F8F8" w:val="clear"/>
-                <w:lang w:val="en-US" w:eastAsia="zh-CN" w:bidi="ar-SA"/>
-              </w:rPr>
-              <w:t>${beginToUseDate}</w:t>
-            </w:r>
-          </w:p>
-        </w:tc>
-        <w:tc>
-          <w:tcPr>
-            <w:tcW w:w="2241" w:type="dxa"/>
+                <w:rFonts w:eastAsia="方正书宋简体"/>
+                <w:bCs/>
+                <w:sz w:val="24"/>
+                <w:szCs w:val="24"/>
+              </w:rPr>
+            </w:pPr>
+            <w:r>
+              <w:rPr>
+                <w:rFonts w:eastAsia="方正书宋简体"/>
+                <w:bCs/>
+                <w:sz w:val="24"/>
+                <w:szCs w:val="24"/>
+              </w:rPr>
+              <w:t>单位固定电话</w:t>
+            </w:r>
+          </w:p>
+        </w:tc>
+        <w:tc>
+          <w:tcPr>
+            <w:tcW w:w="2286" w:type="dxa"/>
             <w:gridSpan w:val="2"/>
             <w:tcBorders>
-              <w:top w:val="single" w:sz="6" w:space="0" w:color="00000A"/>
-              <w:left w:val="single" w:sz="6" w:space="0" w:color="00000A"/>
-              <w:bottom w:val="single" w:sz="6" w:space="0" w:color="00000A"/>
-              <w:insideH w:val="single" w:sz="6" w:space="0" w:color="00000A"/>
-              <w:right w:val="single" w:sz="6" w:space="0" w:color="00000A"/>
-              <w:insideV w:val="single" w:sz="6" w:space="0" w:color="00000A"/>
-            </w:tcBorders>
-            <w:shd w:fill="FFFFFF" w:val="clear"/>
-            <w:tcMar>
-              <w:left w:w="-7" w:type="dxa"/>
-            </w:tcMar>
-            <w:vAlign w:val="center"/>
-          </w:tcPr>
-          <w:p>
-            <w:pPr>
-              <w:pStyle w:val="Normal"/>
-              <w:jc w:val="center"/>
-              <w:rPr>
-                <w:rFonts w:eastAsia="方正书宋简体"/>
-                <w:bCs/>
-                <w:sz w:val="24"/>
-                <w:szCs w:val="24"/>
-              </w:rPr>
-            </w:pPr>
-            <w:r>
-              <w:rPr>
-                <w:rFonts w:eastAsia="方正书宋简体"/>
-                <w:bCs/>
-                <w:sz w:val="24"/>
-                <w:szCs w:val="24"/>
-              </w:rPr>
-              <w:t>单位固定电话</w:t>
-            </w:r>
-          </w:p>
-        </w:tc>
-        <w:tc>
-          <w:tcPr>
-            <w:tcW w:w="2292" w:type="dxa"/>
-            <w:gridSpan w:val="2"/>
-            <w:tcBorders>
-              <w:top w:val="single" w:sz="6" w:space="0" w:color="00000A"/>
+              <w:top w:val="nil"/>
               <w:left w:val="single" w:sz="6" w:space="0" w:color="00000A"/>
               <w:bottom w:val="single" w:sz="6" w:space="0" w:color="00000A"/>
               <w:insideH w:val="single" w:sz="6" w:space="0" w:color="00000A"/>
@@ -2463,11 +2467,10 @@
               <w:rPr>
                 <w:rFonts w:eastAsia="方正书宋简体" w:cs="Times New Roman"/>
                 <w:bCs/>
-                <w:color w:val="333333"/>
-                <w:spacing w:val="3"/>
-                <w:sz w:val="24"/>
-                <w:szCs w:val="24"/>
-                <w:shd w:fill="F8F8F8" w:val="clear"/>
+                <w:color w:val="000000"/>
+                <w:spacing w:val="4"/>
+                <w:sz w:val="22"/>
+                <w:szCs w:val="22"/>
                 <w:lang w:val="en-US" w:eastAsia="zh-CN" w:bidi="ar-SA"/>
               </w:rPr>
             </w:pPr>
@@ -2475,14 +2478,13 @@
               <w:rPr>
                 <w:rFonts w:eastAsia="方正书宋简体" w:cs="Times New Roman"/>
                 <w:bCs/>
-                <w:color w:val="333333"/>
-                <w:spacing w:val="3"/>
-                <w:sz w:val="24"/>
-                <w:szCs w:val="24"/>
-                <w:shd w:fill="F8F8F8" w:val="clear"/>
+                <w:color w:val="000000"/>
+                <w:spacing w:val="4"/>
+                <w:sz w:val="22"/>
+                <w:szCs w:val="22"/>
                 <w:lang w:val="en-US" w:eastAsia="zh-CN" w:bidi="ar-SA"/>
               </w:rPr>
-              <w:t>${companyPhone}</w:t>
+              <w:t>${staticPhone}</w:t>
             </w:r>
           </w:p>
         </w:tc>
@@ -2494,7 +2496,7 @@
         </w:trPr>
         <w:tc>
           <w:tcPr>
-            <w:tcW w:w="623" w:type="dxa"/>
+            <w:tcW w:w="626" w:type="dxa"/>
             <w:vMerge w:val="continue"/>
             <w:tcBorders>
               <w:top w:val="single" w:sz="6" w:space="0" w:color="00000A"/>
@@ -2573,7 +2575,53 @@
         </w:tc>
         <w:tc>
           <w:tcPr>
-            <w:tcW w:w="2239" w:type="dxa"/>
+            <w:tcW w:w="2242" w:type="dxa"/>
+            <w:gridSpan w:val="2"/>
+            <w:tcBorders>
+              <w:top w:val="nil"/>
+              <w:left w:val="single" w:sz="6" w:space="0" w:color="00000A"/>
+              <w:bottom w:val="single" w:sz="6" w:space="0" w:color="00000A"/>
+              <w:insideH w:val="single" w:sz="6" w:space="0" w:color="00000A"/>
+              <w:right w:val="single" w:sz="8" w:space="0" w:color="00000A"/>
+              <w:insideV w:val="single" w:sz="8" w:space="0" w:color="00000A"/>
+            </w:tcBorders>
+            <w:shd w:fill="FFFFFF" w:val="clear"/>
+            <w:tcMar>
+              <w:left w:w="-7" w:type="dxa"/>
+            </w:tcMar>
+            <w:vAlign w:val="center"/>
+          </w:tcPr>
+          <w:p>
+            <w:pPr>
+              <w:pStyle w:val="Normal"/>
+              <w:jc w:val="center"/>
+              <w:rPr>
+                <w:rFonts w:eastAsia="方正书宋简体" w:cs="Times New Roman"/>
+                <w:bCs/>
+                <w:color w:val="000000"/>
+                <w:spacing w:val="4"/>
+                <w:sz w:val="22"/>
+                <w:szCs w:val="22"/>
+                <w:lang w:val="en-US" w:eastAsia="zh-CN" w:bidi="ar-SA"/>
+              </w:rPr>
+            </w:pPr>
+            <w:r>
+              <w:rPr>
+                <w:rFonts w:eastAsia="方正书宋简体" w:cs="Times New Roman"/>
+                <w:bCs/>
+                <w:color w:val="000000"/>
+                <w:spacing w:val="4"/>
+                <w:sz w:val="22"/>
+                <w:szCs w:val="22"/>
+                <w:lang w:val="en-US" w:eastAsia="zh-CN" w:bidi="ar-SA"/>
+              </w:rPr>
+              <w:t>${safeAdministratior}</w:t>
+            </w:r>
+          </w:p>
+        </w:tc>
+        <w:tc>
+          <w:tcPr>
+            <w:tcW w:w="2241" w:type="dxa"/>
             <w:gridSpan w:val="2"/>
             <w:tcBorders>
               <w:top w:val="single" w:sz="6" w:space="0" w:color="00000A"/>
@@ -2594,77 +2642,29 @@
               <w:pStyle w:val="Normal"/>
               <w:jc w:val="center"/>
               <w:rPr>
-                <w:rFonts w:eastAsia="方正书宋简体" w:cs="Times New Roman"/>
-                <w:bCs/>
-                <w:color w:val="333333"/>
-                <w:spacing w:val="3"/>
-                <w:sz w:val="24"/>
-                <w:szCs w:val="24"/>
-                <w:shd w:fill="F8F8F8" w:val="clear"/>
-                <w:lang w:val="en-US" w:eastAsia="zh-CN" w:bidi="ar-SA"/>
-              </w:rPr>
-            </w:pPr>
-            <w:r>
-              <w:rPr>
-                <w:rFonts w:eastAsia="方正书宋简体" w:cs="Times New Roman"/>
-                <w:bCs/>
-                <w:color w:val="333333"/>
-                <w:spacing w:val="3"/>
-                <w:sz w:val="24"/>
-                <w:szCs w:val="24"/>
-                <w:shd w:fill="F8F8F8" w:val="clear"/>
-                <w:lang w:val="en-US" w:eastAsia="zh-CN" w:bidi="ar-SA"/>
-              </w:rPr>
-              <w:t>${safeAdministrator}</w:t>
-            </w:r>
-          </w:p>
-        </w:tc>
-        <w:tc>
-          <w:tcPr>
-            <w:tcW w:w="2241" w:type="dxa"/>
+                <w:rFonts w:eastAsia="方正书宋简体"/>
+                <w:bCs/>
+                <w:sz w:val="24"/>
+                <w:szCs w:val="24"/>
+              </w:rPr>
+            </w:pPr>
+            <w:r>
+              <w:rPr>
+                <w:rFonts w:eastAsia="方正书宋简体"/>
+                <w:bCs/>
+                <w:sz w:val="24"/>
+                <w:szCs w:val="24"/>
+              </w:rPr>
+              <w:t>移动电话</w:t>
+            </w:r>
+          </w:p>
+        </w:tc>
+        <w:tc>
+          <w:tcPr>
+            <w:tcW w:w="2286" w:type="dxa"/>
             <w:gridSpan w:val="2"/>
             <w:tcBorders>
-              <w:top w:val="single" w:sz="6" w:space="0" w:color="00000A"/>
-              <w:left w:val="single" w:sz="6" w:space="0" w:color="00000A"/>
-              <w:bottom w:val="single" w:sz="6" w:space="0" w:color="00000A"/>
-              <w:insideH w:val="single" w:sz="6" w:space="0" w:color="00000A"/>
-              <w:right w:val="single" w:sz="6" w:space="0" w:color="00000A"/>
-              <w:insideV w:val="single" w:sz="6" w:space="0" w:color="00000A"/>
-            </w:tcBorders>
-            <w:shd w:fill="FFFFFF" w:val="clear"/>
-            <w:tcMar>
-              <w:left w:w="-7" w:type="dxa"/>
-            </w:tcMar>
-            <w:vAlign w:val="center"/>
-          </w:tcPr>
-          <w:p>
-            <w:pPr>
-              <w:pStyle w:val="Normal"/>
-              <w:jc w:val="center"/>
-              <w:rPr>
-                <w:rFonts w:eastAsia="方正书宋简体"/>
-                <w:bCs/>
-                <w:sz w:val="24"/>
-                <w:szCs w:val="24"/>
-              </w:rPr>
-            </w:pPr>
-            <w:r>
-              <w:rPr>
-                <w:rFonts w:eastAsia="方正书宋简体"/>
-                <w:bCs/>
-                <w:sz w:val="24"/>
-                <w:szCs w:val="24"/>
-              </w:rPr>
-              <w:t>移动电话</w:t>
-            </w:r>
-          </w:p>
-        </w:tc>
-        <w:tc>
-          <w:tcPr>
-            <w:tcW w:w="2292" w:type="dxa"/>
-            <w:gridSpan w:val="2"/>
-            <w:tcBorders>
-              <w:top w:val="single" w:sz="6" w:space="0" w:color="00000A"/>
+              <w:top w:val="nil"/>
               <w:left w:val="single" w:sz="6" w:space="0" w:color="00000A"/>
               <w:bottom w:val="single" w:sz="6" w:space="0" w:color="00000A"/>
               <w:insideH w:val="single" w:sz="6" w:space="0" w:color="00000A"/>
@@ -2684,11 +2684,10 @@
               <w:rPr>
                 <w:rFonts w:eastAsia="方正书宋简体" w:cs="Times New Roman"/>
                 <w:bCs/>
-                <w:color w:val="333333"/>
-                <w:spacing w:val="3"/>
-                <w:sz w:val="24"/>
-                <w:szCs w:val="24"/>
-                <w:shd w:fill="F8F8F8" w:val="clear"/>
+                <w:color w:val="000000"/>
+                <w:spacing w:val="4"/>
+                <w:sz w:val="22"/>
+                <w:szCs w:val="22"/>
                 <w:lang w:val="en-US" w:eastAsia="zh-CN" w:bidi="ar-SA"/>
               </w:rPr>
             </w:pPr>
@@ -2696,11 +2695,10 @@
               <w:rPr>
                 <w:rFonts w:eastAsia="方正书宋简体" w:cs="Times New Roman"/>
                 <w:bCs/>
-                <w:color w:val="333333"/>
-                <w:spacing w:val="3"/>
-                <w:sz w:val="24"/>
-                <w:szCs w:val="24"/>
-                <w:shd w:fill="F8F8F8" w:val="clear"/>
+                <w:color w:val="000000"/>
+                <w:spacing w:val="4"/>
+                <w:sz w:val="22"/>
+                <w:szCs w:val="22"/>
                 <w:lang w:val="en-US" w:eastAsia="zh-CN" w:bidi="ar-SA"/>
               </w:rPr>
               <w:t>${mobilePhone}</w:t>
@@ -2737,20 +2735,27 @@
               <w:spacing w:lineRule="exact" w:line="400"/>
               <w:ind w:left="105" w:right="105" w:firstLine="480"/>
               <w:rPr>
+                <w:rFonts w:eastAsia="方正书宋简体"/>
+                <w:bCs/>
+                <w:color w:val="FF0000"/>
+              </w:rPr>
+            </w:pPr>
+            <w:r>
+              <w:rPr>
                 <w:rFonts w:ascii="黑体" w:hAnsi="黑体" w:eastAsia="黑体"/>
                 <w:bCs/>
                 <w:sz w:val="24"/>
                 <w:szCs w:val="24"/>
               </w:rPr>
-            </w:pPr>
-            <w:r>
-              <w:rPr>
-                <w:rFonts w:ascii="黑体" w:hAnsi="黑体" w:eastAsia="黑体"/>
-                <w:bCs/>
-                <w:sz w:val="24"/>
-                <w:szCs w:val="24"/>
-              </w:rPr>
               <w:t>在此申明：所申报的内容真实；在使用过程中，将严格执行《中华人民共和国特种设备安全法》及相关规定，并且接受特种设备安全监督管理部门的监督管理。</w:t>
+            </w:r>
+            <w:r>
+              <w:rPr>
+                <w:rFonts w:eastAsia="方正书宋简体"/>
+                <w:bCs/>
+                <w:color w:val="FF0000"/>
+              </w:rPr>
+              <w:t>⑨</w:t>
             </w:r>
           </w:p>
           <w:p>
@@ -2760,8 +2765,9 @@
               <w:ind w:left="105" w:right="105" w:firstLine="480"/>
               <w:jc w:val="left"/>
               <w:rPr>
-                <w:rFonts w:eastAsia="方正书宋简体"/>
-                <w:bCs/>
+                <w:rFonts w:ascii="宋体" w:hAnsi="宋体"/>
+                <w:bCs/>
+                <w:color w:val="FF0000"/>
                 <w:sz w:val="24"/>
                 <w:szCs w:val="24"/>
               </w:rPr>
@@ -2774,6 +2780,16 @@
                 <w:szCs w:val="24"/>
               </w:rPr>
               <w:t>附：产品数据表</w:t>
+            </w:r>
+            <w:r>
+              <w:rPr>
+                <w:rFonts w:ascii="宋体" w:hAnsi="宋体"/>
+                <w:bCs/>
+                <w:color w:val="FF0000"/>
+                <w:sz w:val="24"/>
+                <w:szCs w:val="24"/>
+              </w:rPr>
+              <w:t>⑩</w:t>
             </w:r>
           </w:p>
           <w:p>
@@ -2795,7 +2811,7 @@
                 <w:sz w:val="24"/>
                 <w:szCs w:val="24"/>
               </w:rPr>
-              <w:t xml:space="preserve">使用单位填表人员：                  日期：              </w:t>
+              <w:t xml:space="preserve">使用单位填表人员：              日期：                    </w:t>
             </w:r>
           </w:p>
           <w:p>
@@ -2812,6 +2828,14 @@
               <w:rPr>
                 <w:rFonts w:ascii="宋体" w:hAnsi="宋体"/>
                 <w:bCs/>
+                <w:color w:val="FF0000"/>
+              </w:rPr>
+              <w:t xml:space="preserve">⑾ </w:t>
+            </w:r>
+            <w:r>
+              <w:rPr>
+                <w:rFonts w:ascii="宋体" w:hAnsi="宋体"/>
+                <w:bCs/>
               </w:rPr>
               <w:t>(</w:t>
             </w:r>
@@ -2848,7 +2872,7 @@
                 <w:sz w:val="24"/>
                 <w:szCs w:val="24"/>
               </w:rPr>
-              <w:t>使用单位安全管理人员：                   日期：                     年   月   日</w:t>
+              <w:t>使用单位安全管理人员：              日期：                       年   月   日</w:t>
             </w:r>
           </w:p>
         </w:tc>
@@ -2882,11 +2906,10 @@
               <w:spacing w:before="0" w:after="312"/>
               <w:ind w:left="105" w:right="105" w:hanging="0"/>
               <w:rPr>
-                <w:rFonts w:eastAsia="方正书宋简体"/>
-                <w:bCs/>
-                <w:spacing w:val="4"/>
-                <w:sz w:val="24"/>
-                <w:szCs w:val="24"/>
+                <w:rFonts w:ascii="Cambria Math" w:hAnsi="Cambria Math" w:cs="Cambria Math" w:eastAsia="方正书宋简体"/>
+                <w:bCs/>
+                <w:color w:val="FF0000"/>
+                <w:spacing w:val="4"/>
               </w:rPr>
             </w:pPr>
             <w:r>
@@ -2899,11 +2922,20 @@
               </w:rPr>
               <w:t>说明：</w:t>
             </w:r>
-          </w:p>
-          <w:p>
-            <w:pPr>
-              <w:pStyle w:val="Normal"/>
-              <w:ind w:left="105" w:right="105" w:firstLine="620"/>
+            <w:r>
+              <w:rPr>
+                <w:rFonts w:ascii="Cambria Math" w:hAnsi="Cambria Math" w:cs="Cambria Math" w:eastAsia="方正书宋简体"/>
+                <w:bCs/>
+                <w:color w:val="FF0000"/>
+                <w:spacing w:val="4"/>
+              </w:rPr>
+              <w:t>⑫</w:t>
+            </w:r>
+          </w:p>
+          <w:p>
+            <w:pPr>
+              <w:pStyle w:val="Normal"/>
+              <w:ind w:left="105" w:right="105" w:firstLine="610"/>
               <w:rPr>
                 <w:rFonts w:eastAsia="方正书宋简体"/>
                 <w:bCs/>
@@ -2961,7 +2993,7 @@
           <w:p>
             <w:pPr>
               <w:pStyle w:val="Normal"/>
-              <w:ind w:left="105" w:right="105" w:firstLine="496"/>
+              <w:ind w:left="105" w:right="105" w:firstLine="488"/>
               <w:rPr>
                 <w:rFonts w:eastAsia="方正书宋简体"/>
                 <w:bCs/>
@@ -2986,9 +3018,9 @@
     </w:tbl>
     <w:p>
       <w:pPr>
-        <w:pStyle w:val="Style17"/>
+        <w:pStyle w:val="Style18"/>
         <w:spacing w:lineRule="auto" w:line="240"/>
-        <w:ind w:left="0" w:right="0" w:firstLine="436"/>
+        <w:ind w:left="0" w:right="0" w:firstLine="428"/>
         <w:rPr>
           <w:sz w:val="21"/>
           <w:szCs w:val="21"/>
@@ -3000,6 +3032,1223 @@
           <w:szCs w:val="21"/>
         </w:rPr>
         <w:t>注：本式样适用于车用气瓶使用登记。</w:t>
+      </w:r>
+    </w:p>
+    <w:p>
+      <w:pPr>
+        <w:pStyle w:val="Style18"/>
+        <w:spacing w:lineRule="exact" w:line="320"/>
+        <w:ind w:left="0" w:right="0" w:firstLine="428"/>
+        <w:rPr>
+          <w:sz w:val="21"/>
+          <w:szCs w:val="21"/>
+        </w:rPr>
+      </w:pPr>
+      <w:r>
+        <w:rPr>
+          <w:sz w:val="21"/>
+          <w:szCs w:val="21"/>
+        </w:rPr>
+      </w:r>
+    </w:p>
+    <w:p>
+      <w:pPr>
+        <w:pStyle w:val="Style18"/>
+        <w:spacing w:lineRule="exact" w:line="360"/>
+        <w:ind w:left="0" w:right="0" w:firstLine="428"/>
+        <w:rPr>
+          <w:rFonts w:ascii="方正书宋简体" w:hAnsi="方正书宋简体"/>
+          <w:sz w:val="21"/>
+          <w:szCs w:val="21"/>
+        </w:rPr>
+      </w:pPr>
+      <w:r>
+        <w:rPr>
+          <w:rFonts w:ascii="方正书宋简体" w:hAnsi="方正书宋简体"/>
+          <w:sz w:val="21"/>
+          <w:szCs w:val="21"/>
+        </w:rPr>
+        <w:t>说明：</w:t>
+      </w:r>
+    </w:p>
+    <w:p>
+      <w:pPr>
+        <w:pStyle w:val="Style18"/>
+        <w:spacing w:lineRule="exact" w:line="360"/>
+        <w:ind w:left="0" w:right="0" w:firstLine="428"/>
+        <w:rPr>
+          <w:sz w:val="21"/>
+          <w:szCs w:val="21"/>
+        </w:rPr>
+      </w:pPr>
+      <w:r>
+        <w:rPr>
+          <w:rFonts w:ascii="方正书宋简体" w:hAnsi="方正书宋简体"/>
+          <w:color w:val="FF0000"/>
+          <w:sz w:val="21"/>
+          <w:szCs w:val="21"/>
+        </w:rPr>
+        <w:t>①</w:t>
+      </w:r>
+      <w:r>
+        <w:rPr>
+          <w:rFonts w:ascii="方正书宋简体" w:hAnsi="方正书宋简体"/>
+          <w:sz w:val="21"/>
+          <w:szCs w:val="21"/>
+        </w:rPr>
+        <w:t>纸面为</w:t>
+      </w:r>
+      <w:r>
+        <w:rPr>
+          <w:rFonts w:ascii="方正书宋简体" w:hAnsi="方正书宋简体"/>
+          <w:sz w:val="21"/>
+          <w:szCs w:val="21"/>
+        </w:rPr>
+        <w:t>A4</w:t>
+      </w:r>
+      <w:r>
+        <w:rPr>
+          <w:rFonts w:ascii="方正书宋简体" w:hAnsi="方正书宋简体"/>
+          <w:sz w:val="21"/>
+          <w:szCs w:val="21"/>
+        </w:rPr>
+        <w:t>竖排，页边距，上</w:t>
+      </w:r>
+      <w:r>
+        <w:rPr>
+          <w:rFonts w:ascii="方正书宋简体" w:hAnsi="方正书宋简体"/>
+          <w:sz w:val="21"/>
+          <w:szCs w:val="21"/>
+        </w:rPr>
+        <w:t>25</w:t>
+      </w:r>
+      <w:r>
+        <w:rPr>
+          <w:rFonts w:ascii="方正书宋简体" w:hAnsi="方正书宋简体"/>
+          <w:sz w:val="21"/>
+          <w:szCs w:val="21"/>
+        </w:rPr>
+        <w:t>毫米，左、右、下为</w:t>
+      </w:r>
+      <w:r>
+        <w:rPr>
+          <w:rFonts w:ascii="方正书宋简体" w:hAnsi="方正书宋简体"/>
+          <w:sz w:val="21"/>
+          <w:szCs w:val="21"/>
+        </w:rPr>
+        <w:t>2</w:t>
+      </w:r>
+      <w:r>
+        <w:rPr>
+          <w:rFonts w:ascii="方正书宋简体" w:hAnsi="方正书宋简体"/>
+          <w:sz w:val="21"/>
+          <w:szCs w:val="21"/>
+        </w:rPr>
+        <w:t>毫米。字体除标注外，均为“方正书宋简体”数字为“</w:t>
+      </w:r>
+      <w:r>
+        <w:rPr>
+          <w:sz w:val="21"/>
+          <w:szCs w:val="21"/>
+        </w:rPr>
+        <w:t>Times New Roman”</w:t>
+      </w:r>
+      <w:r>
+        <w:rPr>
+          <w:rFonts w:ascii="方正书宋简体" w:hAnsi="方正书宋简体"/>
+          <w:sz w:val="21"/>
+          <w:szCs w:val="21"/>
+        </w:rPr>
+        <w:t>，均为小四号，其中所有“</w:t>
+      </w:r>
+      <w:r>
+        <w:rPr>
+          <w:rFonts w:ascii="方正书宋简体" w:hAnsi="方正书宋简体"/>
+          <w:sz w:val="21"/>
+          <w:szCs w:val="21"/>
+        </w:rPr>
+        <w:t>( )”</w:t>
+      </w:r>
+      <w:r>
+        <w:rPr>
+          <w:rFonts w:ascii="方正书宋简体" w:hAnsi="方正书宋简体"/>
+          <w:sz w:val="21"/>
+          <w:szCs w:val="21"/>
+        </w:rPr>
+        <w:t>均为宋体半角。表格内除标注外，文本框内部边缘，左右、上下均设置为</w:t>
+      </w:r>
+      <w:r>
+        <w:rPr>
+          <w:rFonts w:ascii="方正书宋简体" w:hAnsi="方正书宋简体"/>
+          <w:sz w:val="21"/>
+          <w:szCs w:val="21"/>
+        </w:rPr>
+        <w:t>0</w:t>
+      </w:r>
+      <w:r>
+        <w:rPr>
+          <w:sz w:val="21"/>
+          <w:szCs w:val="21"/>
+        </w:rPr>
+        <w:t>。填报内容中，不需要填写的，空白处，最后打印出的均划“—”。表最外面边框线宽为</w:t>
+      </w:r>
+      <w:r>
+        <w:rPr>
+          <w:sz w:val="21"/>
+          <w:szCs w:val="21"/>
+        </w:rPr>
+        <w:t>1</w:t>
+      </w:r>
+      <w:r>
+        <w:rPr>
+          <w:sz w:val="21"/>
+          <w:szCs w:val="21"/>
+        </w:rPr>
+        <w:t>磅，里面线宽为</w:t>
+      </w:r>
+      <w:r>
+        <w:rPr>
+          <w:sz w:val="21"/>
+          <w:szCs w:val="21"/>
+        </w:rPr>
+        <w:t>0.5</w:t>
+      </w:r>
+      <w:r>
+        <w:rPr>
+          <w:sz w:val="21"/>
+          <w:szCs w:val="21"/>
+        </w:rPr>
+        <w:t>磅</w:t>
+      </w:r>
+      <w:r>
+        <w:rPr>
+          <w:rFonts w:cs="" w:ascii="" w:hAnsi=""/>
+          <w:color w:val="FF0000"/>
+          <w:sz w:val="21"/>
+          <w:szCs w:val="21"/>
+        </w:rPr>
+        <w:t>(</w:t>
+      </w:r>
+      <w:r>
+        <w:rPr>
+          <w:rFonts w:ascii="" w:hAnsi="" w:cs=""/>
+          <w:color w:val="FF0000"/>
+          <w:sz w:val="21"/>
+          <w:szCs w:val="21"/>
+        </w:rPr>
+        <w:t>所有的表格均同</w:t>
+      </w:r>
+      <w:r>
+        <w:rPr>
+          <w:rFonts w:cs="" w:ascii="" w:hAnsi=""/>
+          <w:color w:val="FF0000"/>
+          <w:sz w:val="21"/>
+          <w:szCs w:val="21"/>
+        </w:rPr>
+        <w:t>)</w:t>
+      </w:r>
+      <w:r>
+        <w:rPr>
+          <w:sz w:val="21"/>
+          <w:szCs w:val="21"/>
+        </w:rPr>
+        <w:t>。</w:t>
+      </w:r>
+    </w:p>
+    <w:p>
+      <w:pPr>
+        <w:pStyle w:val="Style18"/>
+        <w:spacing w:lineRule="exact" w:line="360"/>
+        <w:ind w:left="0" w:right="0" w:firstLine="428"/>
+        <w:rPr>
+          <w:rFonts w:ascii="方正书宋简体" w:hAnsi="方正书宋简体"/>
+          <w:sz w:val="21"/>
+          <w:szCs w:val="21"/>
+        </w:rPr>
+      </w:pPr>
+      <w:r>
+        <w:rPr>
+          <w:rFonts w:ascii="方正书宋简体" w:hAnsi="方正书宋简体"/>
+          <w:color w:val="FF0000"/>
+          <w:sz w:val="21"/>
+          <w:szCs w:val="21"/>
+        </w:rPr>
+        <w:t>②</w:t>
+      </w:r>
+      <w:r>
+        <w:rPr>
+          <w:rFonts w:ascii="方正书宋简体" w:hAnsi="方正书宋简体"/>
+          <w:sz w:val="21"/>
+          <w:szCs w:val="21"/>
+        </w:rPr>
+        <w:t>表题“特种设备使用登记表”字体为三号黑体，本身为单倍行距，段前间距为</w:t>
+      </w:r>
+      <w:r>
+        <w:rPr>
+          <w:rFonts w:ascii="方正书宋简体" w:hAnsi="方正书宋简体"/>
+          <w:sz w:val="21"/>
+          <w:szCs w:val="21"/>
+        </w:rPr>
+        <w:t>0</w:t>
+      </w:r>
+      <w:r>
+        <w:rPr>
+          <w:rFonts w:ascii="方正书宋简体" w:hAnsi="方正书宋简体"/>
+          <w:sz w:val="21"/>
+          <w:szCs w:val="21"/>
+        </w:rPr>
+        <w:t>，段后间距为</w:t>
+      </w:r>
+      <w:r>
+        <w:rPr>
+          <w:rFonts w:ascii="方正书宋简体" w:hAnsi="方正书宋简体"/>
+          <w:sz w:val="21"/>
+          <w:szCs w:val="21"/>
+        </w:rPr>
+        <w:t>1</w:t>
+      </w:r>
+      <w:r>
+        <w:rPr>
+          <w:rFonts w:ascii="方正书宋简体" w:hAnsi="方正书宋简体"/>
+          <w:sz w:val="21"/>
+          <w:szCs w:val="21"/>
+        </w:rPr>
+        <w:t>行。</w:t>
+      </w:r>
+    </w:p>
+    <w:p>
+      <w:pPr>
+        <w:pStyle w:val="Style18"/>
+        <w:spacing w:lineRule="exact" w:line="360"/>
+        <w:ind w:left="0" w:right="0" w:firstLine="428"/>
+        <w:rPr>
+          <w:color w:val="0070C0"/>
+          <w:sz w:val="21"/>
+          <w:szCs w:val="21"/>
+        </w:rPr>
+      </w:pPr>
+      <w:r>
+        <w:rPr>
+          <w:bCs/>
+          <w:color w:val="FF0000"/>
+          <w:sz w:val="21"/>
+          <w:szCs w:val="21"/>
+        </w:rPr>
+        <w:t>③“</w:t>
+      </w:r>
+      <w:r>
+        <w:rPr>
+          <w:sz w:val="21"/>
+          <w:szCs w:val="21"/>
+        </w:rPr>
+        <w:t>登记类别”本身行距为</w:t>
+      </w:r>
+      <w:r>
+        <w:rPr>
+          <w:sz w:val="21"/>
+          <w:szCs w:val="21"/>
+        </w:rPr>
+        <w:t>20</w:t>
+      </w:r>
+      <w:r>
+        <w:rPr>
+          <w:sz w:val="21"/>
+          <w:szCs w:val="21"/>
+        </w:rPr>
+        <w:t>磅，缩进</w:t>
+      </w:r>
+      <w:r>
+        <w:rPr>
+          <w:sz w:val="21"/>
+          <w:szCs w:val="21"/>
+        </w:rPr>
+        <w:t>2</w:t>
+      </w:r>
+      <w:r>
+        <w:rPr>
+          <w:sz w:val="21"/>
+          <w:szCs w:val="21"/>
+        </w:rPr>
+        <w:t>个字符，段前、</w:t>
+      </w:r>
+      <w:r>
+        <w:rPr>
+          <w:rFonts w:ascii="方正书宋简体" w:hAnsi="方正书宋简体"/>
+          <w:sz w:val="21"/>
+          <w:szCs w:val="21"/>
+        </w:rPr>
+        <w:t>段后间距为</w:t>
+      </w:r>
+      <w:r>
+        <w:rPr>
+          <w:rFonts w:ascii="方正书宋简体" w:hAnsi="方正书宋简体"/>
+          <w:sz w:val="21"/>
+          <w:szCs w:val="21"/>
+        </w:rPr>
+        <w:t>0</w:t>
+      </w:r>
+      <w:r>
+        <w:rPr>
+          <w:rFonts w:ascii="方正书宋简体" w:hAnsi="方正书宋简体"/>
+          <w:sz w:val="21"/>
+          <w:szCs w:val="21"/>
+        </w:rPr>
+        <w:t>行</w:t>
+      </w:r>
+      <w:r>
+        <w:rPr>
+          <w:rFonts w:ascii="方正书宋简体" w:hAnsi="方正书宋简体"/>
+          <w:sz w:val="21"/>
+          <w:szCs w:val="21"/>
+        </w:rPr>
+        <w:t>(</w:t>
+      </w:r>
+      <w:r>
+        <w:rPr>
+          <w:rFonts w:ascii="方正书宋简体" w:hAnsi="方正书宋简体"/>
+          <w:sz w:val="21"/>
+          <w:szCs w:val="21"/>
+        </w:rPr>
+        <w:t>此种样式的输入内容格式均如此</w:t>
+      </w:r>
+      <w:r>
+        <w:rPr>
+          <w:rFonts w:ascii="方正书宋简体" w:hAnsi="方正书宋简体"/>
+          <w:sz w:val="21"/>
+          <w:szCs w:val="21"/>
+        </w:rPr>
+        <w:t>)</w:t>
+      </w:r>
+      <w:r>
+        <w:rPr>
+          <w:sz w:val="21"/>
+          <w:szCs w:val="21"/>
+        </w:rPr>
+        <w:t>。</w:t>
+      </w:r>
+      <w:r>
+        <w:rPr>
+          <w:color w:val="0070C0"/>
+          <w:sz w:val="21"/>
+          <w:szCs w:val="21"/>
+        </w:rPr>
+        <w:t>其内容采用下拉框选择。</w:t>
+      </w:r>
+    </w:p>
+    <w:p>
+      <w:pPr>
+        <w:pStyle w:val="Style18"/>
+        <w:spacing w:lineRule="exact" w:line="360"/>
+        <w:ind w:left="0" w:right="0" w:firstLine="428"/>
+        <w:rPr>
+          <w:rFonts w:ascii="方正书宋简体" w:hAnsi="方正书宋简体"/>
+          <w:sz w:val="21"/>
+          <w:szCs w:val="21"/>
+        </w:rPr>
+      </w:pPr>
+      <w:r>
+        <w:rPr>
+          <w:rFonts w:ascii="方正书宋简体" w:hAnsi="方正书宋简体"/>
+          <w:color w:val="FF0000"/>
+          <w:sz w:val="21"/>
+          <w:szCs w:val="21"/>
+        </w:rPr>
+        <w:t>④</w:t>
+      </w:r>
+      <w:r>
+        <w:rPr>
+          <w:rFonts w:ascii="方正书宋简体" w:hAnsi="方正书宋简体"/>
+          <w:sz w:val="21"/>
+          <w:szCs w:val="21"/>
+        </w:rPr>
+        <w:t>第</w:t>
+      </w:r>
+      <w:r>
+        <w:rPr>
+          <w:rFonts w:ascii="方正书宋简体" w:hAnsi="方正书宋简体"/>
+          <w:sz w:val="21"/>
+          <w:szCs w:val="21"/>
+        </w:rPr>
+        <w:t>1</w:t>
+      </w:r>
+      <w:r>
+        <w:rPr>
+          <w:rFonts w:ascii="方正书宋简体" w:hAnsi="方正书宋简体"/>
+          <w:sz w:val="21"/>
+          <w:szCs w:val="21"/>
+        </w:rPr>
+        <w:t>列文本框，单元格宽</w:t>
+      </w:r>
+      <w:r>
+        <w:rPr>
+          <w:rFonts w:ascii="方正书宋简体" w:hAnsi="方正书宋简体"/>
+          <w:sz w:val="21"/>
+          <w:szCs w:val="21"/>
+        </w:rPr>
+        <w:t>1.1</w:t>
+      </w:r>
+      <w:r>
+        <w:rPr>
+          <w:rFonts w:ascii="方正书宋简体" w:hAnsi="方正书宋简体"/>
+          <w:sz w:val="21"/>
+          <w:szCs w:val="21"/>
+        </w:rPr>
+        <w:t>厘米，用括号</w:t>
+      </w:r>
+      <w:r>
+        <w:rPr>
+          <w:rFonts w:ascii="方正书宋简体" w:hAnsi="方正书宋简体"/>
+          <w:color w:val="FF0000"/>
+          <w:sz w:val="21"/>
+          <w:szCs w:val="21"/>
+        </w:rPr>
+        <w:t>(11)</w:t>
+      </w:r>
+      <w:r>
+        <w:rPr>
+          <w:rFonts w:ascii="方正书宋简体" w:hAnsi="方正书宋简体"/>
+          <w:sz w:val="21"/>
+          <w:szCs w:val="21"/>
+        </w:rPr>
+        <w:t>，所有单元格“</w:t>
+      </w:r>
+      <w:r>
+        <w:rPr>
+          <w:rFonts w:ascii="方正书宋简体" w:hAnsi="方正书宋简体"/>
+          <w:color w:val="FF0000"/>
+          <w:sz w:val="21"/>
+          <w:szCs w:val="21"/>
+        </w:rPr>
+        <w:t>()”</w:t>
+      </w:r>
+      <w:r>
+        <w:rPr>
+          <w:rFonts w:ascii="方正书宋简体" w:hAnsi="方正书宋简体"/>
+          <w:color w:val="FF0000"/>
+          <w:sz w:val="21"/>
+          <w:szCs w:val="21"/>
+        </w:rPr>
+        <w:t>内的数字均表示单元格</w:t>
+      </w:r>
+      <w:r>
+        <w:rPr>
+          <w:rFonts w:ascii="方正书宋简体" w:hAnsi="方正书宋简体"/>
+          <w:sz w:val="21"/>
+          <w:szCs w:val="21"/>
+        </w:rPr>
+        <w:t>。字竖排两字，上、下、左右居中，字行距</w:t>
+      </w:r>
+      <w:r>
+        <w:rPr>
+          <w:rFonts w:ascii="方正书宋简体" w:hAnsi="方正书宋简体"/>
+          <w:sz w:val="21"/>
+          <w:szCs w:val="21"/>
+        </w:rPr>
+        <w:t>14</w:t>
+      </w:r>
+      <w:r>
+        <w:rPr>
+          <w:rFonts w:ascii="方正书宋简体" w:hAnsi="方正书宋简体"/>
+          <w:sz w:val="21"/>
+          <w:szCs w:val="21"/>
+        </w:rPr>
+        <w:t>磅。</w:t>
+      </w:r>
+    </w:p>
+    <w:p>
+      <w:pPr>
+        <w:pStyle w:val="Style18"/>
+        <w:spacing w:lineRule="exact" w:line="360"/>
+        <w:ind w:left="0" w:right="0" w:firstLine="428"/>
+        <w:rPr>
+          <w:rFonts w:ascii="方正书宋简体" w:hAnsi="方正书宋简体"/>
+          <w:color w:val="0070C0"/>
+          <w:sz w:val="21"/>
+          <w:szCs w:val="21"/>
+        </w:rPr>
+      </w:pPr>
+      <w:r>
+        <w:rPr>
+          <w:rFonts w:ascii="方正书宋简体" w:hAnsi="方正书宋简体"/>
+          <w:color w:val="FF0000"/>
+          <w:sz w:val="21"/>
+          <w:szCs w:val="21"/>
+        </w:rPr>
+        <w:t>⑤</w:t>
+      </w:r>
+      <w:r>
+        <w:rPr>
+          <w:rFonts w:ascii="方正书宋简体" w:hAnsi="方正书宋简体"/>
+          <w:sz w:val="21"/>
+          <w:szCs w:val="21"/>
+        </w:rPr>
+        <w:t>“</w:t>
+      </w:r>
+      <w:r>
+        <w:rPr>
+          <w:rFonts w:ascii="方正书宋简体" w:hAnsi="方正书宋简体"/>
+          <w:sz w:val="21"/>
+          <w:szCs w:val="21"/>
+        </w:rPr>
+        <w:t>设备基本情况”，前三行分为</w:t>
+      </w:r>
+      <w:r>
+        <w:rPr>
+          <w:rFonts w:ascii="方正书宋简体" w:hAnsi="方正书宋简体"/>
+          <w:sz w:val="21"/>
+          <w:szCs w:val="21"/>
+        </w:rPr>
+        <w:t>4</w:t>
+      </w:r>
+      <w:r>
+        <w:rPr>
+          <w:rFonts w:ascii="方正书宋简体" w:hAnsi="方正书宋简体"/>
+          <w:sz w:val="21"/>
+          <w:szCs w:val="21"/>
+        </w:rPr>
+        <w:t>列，等分，</w:t>
+      </w:r>
+      <w:r>
+        <w:rPr>
+          <w:rFonts w:ascii="方正书宋简体" w:hAnsi="方正书宋简体"/>
+          <w:sz w:val="21"/>
+          <w:szCs w:val="21"/>
+        </w:rPr>
+        <w:t>2</w:t>
+      </w:r>
+      <w:r>
+        <w:rPr>
+          <w:rFonts w:ascii="方正书宋简体" w:hAnsi="方正书宋简体"/>
+          <w:sz w:val="21"/>
+          <w:szCs w:val="21"/>
+        </w:rPr>
+        <w:t>列中的头</w:t>
+      </w:r>
+      <w:r>
+        <w:rPr>
+          <w:rFonts w:ascii="方正书宋简体" w:hAnsi="方正书宋简体"/>
+          <w:sz w:val="21"/>
+          <w:szCs w:val="21"/>
+        </w:rPr>
+        <w:t>1</w:t>
+      </w:r>
+      <w:r>
+        <w:rPr>
+          <w:rFonts w:ascii="方正书宋简体" w:hAnsi="方正书宋简体"/>
+          <w:sz w:val="21"/>
+          <w:szCs w:val="21"/>
+        </w:rPr>
+        <w:t>类与分为</w:t>
+      </w:r>
+      <w:r>
+        <w:rPr>
+          <w:rFonts w:ascii="方正书宋简体" w:hAnsi="方正书宋简体"/>
+          <w:sz w:val="21"/>
+          <w:szCs w:val="21"/>
+        </w:rPr>
+        <w:t>4</w:t>
+      </w:r>
+      <w:r>
+        <w:rPr>
+          <w:rFonts w:ascii="方正书宋简体" w:hAnsi="方正书宋简体"/>
+          <w:sz w:val="21"/>
+          <w:szCs w:val="21"/>
+        </w:rPr>
+        <w:t>列的中的</w:t>
+      </w:r>
+      <w:r>
+        <w:rPr>
+          <w:rFonts w:ascii="方正书宋简体" w:hAnsi="方正书宋简体"/>
+          <w:sz w:val="21"/>
+          <w:szCs w:val="21"/>
+        </w:rPr>
+        <w:t>1</w:t>
+      </w:r>
+      <w:r>
+        <w:rPr>
+          <w:rFonts w:ascii="方正书宋简体" w:hAnsi="方正书宋简体"/>
+          <w:sz w:val="21"/>
+          <w:szCs w:val="21"/>
+        </w:rPr>
+        <w:t>列相等。除另标注外，每行表高为</w:t>
+      </w:r>
+      <w:r>
+        <w:rPr>
+          <w:rFonts w:ascii="方正书宋简体" w:hAnsi="方正书宋简体"/>
+          <w:sz w:val="21"/>
+          <w:szCs w:val="21"/>
+        </w:rPr>
+        <w:t>6.5</w:t>
+      </w:r>
+      <w:r>
+        <w:rPr>
+          <w:rFonts w:ascii="方正书宋简体" w:hAnsi="方正书宋简体"/>
+          <w:sz w:val="21"/>
+          <w:szCs w:val="21"/>
+        </w:rPr>
+        <w:t>毫米，文字上下、左右居中。</w:t>
+      </w:r>
+      <w:r>
+        <w:rPr>
+          <w:rFonts w:ascii="方正书宋简体" w:hAnsi="方正书宋简体"/>
+          <w:color w:val="0070C0"/>
+          <w:sz w:val="21"/>
+          <w:szCs w:val="21"/>
+        </w:rPr>
+        <w:t>“设备品种”采用下拉框选择。</w:t>
+      </w:r>
+    </w:p>
+    <w:p>
+      <w:pPr>
+        <w:pStyle w:val="Style18"/>
+        <w:spacing w:lineRule="exact" w:line="360"/>
+        <w:ind w:left="0" w:right="0" w:firstLine="428"/>
+        <w:rPr>
+          <w:color w:val="FF0000"/>
+          <w:sz w:val="21"/>
+          <w:szCs w:val="21"/>
+        </w:rPr>
+      </w:pPr>
+      <w:r>
+        <w:rPr>
+          <w:color w:val="FF0000"/>
+          <w:sz w:val="21"/>
+          <w:szCs w:val="21"/>
+        </w:rPr>
+        <w:t>⑥“</w:t>
+      </w:r>
+      <w:r>
+        <w:rPr>
+          <w:color w:val="FF0000"/>
+          <w:sz w:val="21"/>
+          <w:szCs w:val="21"/>
+        </w:rPr>
+        <w:t>制造单位名称”、“制造日期”、“产品编号”、“单位内编号”行数，可以根据气瓶数量自动编制，但是要保证总表为一页，即采用缩小行距方式，如果内容字体如果无法满足一页时，字体可以为自动为五号字。</w:t>
+      </w:r>
+    </w:p>
+    <w:p>
+      <w:pPr>
+        <w:pStyle w:val="Style18"/>
+        <w:spacing w:lineRule="exact" w:line="360"/>
+        <w:ind w:left="0" w:right="0" w:firstLine="428"/>
+        <w:rPr>
+          <w:rFonts w:ascii="方正书宋简体" w:hAnsi="方正书宋简体"/>
+          <w:sz w:val="21"/>
+          <w:szCs w:val="21"/>
+        </w:rPr>
+      </w:pPr>
+      <w:r>
+        <w:rPr>
+          <w:color w:val="FF0000"/>
+          <w:sz w:val="21"/>
+          <w:szCs w:val="21"/>
+        </w:rPr>
+        <w:t>⑦</w:t>
+      </w:r>
+      <w:r>
+        <w:rPr>
+          <w:rFonts w:ascii="方正书宋简体" w:hAnsi="方正书宋简体"/>
+          <w:sz w:val="21"/>
+          <w:szCs w:val="21"/>
+        </w:rPr>
+        <w:t>每项内容超过</w:t>
+      </w:r>
+      <w:r>
+        <w:rPr>
+          <w:rFonts w:ascii="方正书宋简体" w:hAnsi="方正书宋简体"/>
+          <w:sz w:val="21"/>
+          <w:szCs w:val="21"/>
+        </w:rPr>
+        <w:t xml:space="preserve">8 </w:t>
+      </w:r>
+      <w:r>
+        <w:rPr>
+          <w:rFonts w:ascii="方正书宋简体" w:hAnsi="方正书宋简体"/>
+          <w:sz w:val="21"/>
+          <w:szCs w:val="21"/>
+        </w:rPr>
+        <w:t>个字的，排为</w:t>
+      </w:r>
+      <w:r>
+        <w:rPr>
+          <w:rFonts w:ascii="方正书宋简体" w:hAnsi="方正书宋简体"/>
+          <w:sz w:val="21"/>
+          <w:szCs w:val="21"/>
+        </w:rPr>
+        <w:t>2</w:t>
+      </w:r>
+      <w:r>
+        <w:rPr>
+          <w:rFonts w:ascii="方正书宋简体" w:hAnsi="方正书宋简体"/>
+          <w:sz w:val="21"/>
+          <w:szCs w:val="21"/>
+        </w:rPr>
+        <w:t>行的，小四号字的两行字中的行距为</w:t>
+      </w:r>
+      <w:r>
+        <w:rPr>
+          <w:rFonts w:ascii="方正书宋简体" w:hAnsi="方正书宋简体"/>
+          <w:sz w:val="21"/>
+          <w:szCs w:val="21"/>
+        </w:rPr>
+        <w:t>14</w:t>
+      </w:r>
+      <w:r>
+        <w:rPr>
+          <w:rFonts w:ascii="方正书宋简体" w:hAnsi="方正书宋简体"/>
+          <w:sz w:val="21"/>
+          <w:szCs w:val="21"/>
+        </w:rPr>
+        <w:t>磅，表高为</w:t>
+      </w:r>
+      <w:r>
+        <w:rPr>
+          <w:rFonts w:ascii="方正书宋简体" w:hAnsi="方正书宋简体"/>
+          <w:sz w:val="21"/>
+          <w:szCs w:val="21"/>
+        </w:rPr>
+        <w:t>10mm</w:t>
+      </w:r>
+      <w:r>
+        <w:rPr>
+          <w:rFonts w:ascii="方正书宋简体" w:hAnsi="方正书宋简体"/>
+          <w:sz w:val="21"/>
+          <w:szCs w:val="21"/>
+        </w:rPr>
+        <w:t>。</w:t>
+      </w:r>
+    </w:p>
+    <w:p>
+      <w:pPr>
+        <w:pStyle w:val="Style18"/>
+        <w:spacing w:lineRule="exact" w:line="360"/>
+        <w:ind w:left="0" w:right="0" w:firstLine="428"/>
+        <w:rPr>
+          <w:sz w:val="21"/>
+          <w:szCs w:val="21"/>
+        </w:rPr>
+      </w:pPr>
+      <w:r>
+        <w:rPr>
+          <w:color w:val="FF0000"/>
+          <w:sz w:val="21"/>
+          <w:szCs w:val="21"/>
+        </w:rPr>
+        <w:t>⑧</w:t>
+      </w:r>
+      <w:r>
+        <w:rPr>
+          <w:sz w:val="21"/>
+          <w:szCs w:val="21"/>
+        </w:rPr>
+        <w:t>日期，填报时，按照日期型，利用下拉框选择</w:t>
+      </w:r>
+      <w:r>
+        <w:rPr>
+          <w:sz w:val="21"/>
+          <w:szCs w:val="21"/>
+        </w:rPr>
+        <w:t>(</w:t>
+      </w:r>
+      <w:r>
+        <w:rPr>
+          <w:sz w:val="21"/>
+          <w:szCs w:val="21"/>
+        </w:rPr>
+        <w:t>格式</w:t>
+      </w:r>
+      <w:r>
+        <w:rPr>
+          <w:sz w:val="21"/>
+          <w:szCs w:val="21"/>
+        </w:rPr>
+        <w:t>2017-09-30)</w:t>
+      </w:r>
+      <w:r>
+        <w:rPr>
+          <w:sz w:val="21"/>
+          <w:szCs w:val="21"/>
+        </w:rPr>
+        <w:t>，打印时如果明确给出年月日，则为中文表述，即带年月日或者年月。</w:t>
+      </w:r>
+    </w:p>
+    <w:p>
+      <w:pPr>
+        <w:pStyle w:val="Style18"/>
+        <w:spacing w:lineRule="exact" w:line="360"/>
+        <w:ind w:left="0" w:right="0" w:firstLine="428"/>
+        <w:rPr>
+          <w:bCs/>
+          <w:sz w:val="21"/>
+          <w:szCs w:val="21"/>
+        </w:rPr>
+      </w:pPr>
+      <w:r>
+        <w:rPr>
+          <w:bCs/>
+          <w:color w:val="FF0000"/>
+          <w:sz w:val="21"/>
+          <w:szCs w:val="21"/>
+        </w:rPr>
+        <w:t>⑨</w:t>
+      </w:r>
+      <w:r>
+        <w:rPr>
+          <w:sz w:val="21"/>
+          <w:szCs w:val="21"/>
+        </w:rPr>
+        <w:t>申明为黑体字，行距</w:t>
+      </w:r>
+      <w:r>
+        <w:rPr>
+          <w:sz w:val="21"/>
+          <w:szCs w:val="21"/>
+        </w:rPr>
+        <w:t>20mm</w:t>
+      </w:r>
+      <w:r>
+        <w:rPr>
+          <w:sz w:val="21"/>
+          <w:szCs w:val="21"/>
+        </w:rPr>
+        <w:t>，本单元与表左右的前后缩进</w:t>
+      </w:r>
+      <w:r>
+        <w:rPr>
+          <w:sz w:val="21"/>
+          <w:szCs w:val="21"/>
+        </w:rPr>
+        <w:t>0.5</w:t>
+      </w:r>
+      <w:r>
+        <w:rPr>
+          <w:sz w:val="21"/>
+          <w:szCs w:val="21"/>
+        </w:rPr>
+        <w:t>个字符，申明首行再缩进</w:t>
+      </w:r>
+      <w:r>
+        <w:rPr>
+          <w:sz w:val="21"/>
+          <w:szCs w:val="21"/>
+        </w:rPr>
+        <w:t>2</w:t>
+      </w:r>
+      <w:r>
+        <w:rPr>
+          <w:sz w:val="21"/>
+          <w:szCs w:val="21"/>
+        </w:rPr>
+        <w:t>个字符。</w:t>
+      </w:r>
+      <w:r>
+        <w:rPr>
+          <w:bCs/>
+          <w:sz w:val="21"/>
+          <w:szCs w:val="21"/>
+        </w:rPr>
+        <w:t>本单元表格高约为</w:t>
+      </w:r>
+      <w:r>
+        <w:rPr>
+          <w:bCs/>
+          <w:sz w:val="21"/>
+          <w:szCs w:val="21"/>
+        </w:rPr>
+        <w:t>45mm</w:t>
+      </w:r>
+      <w:r>
+        <w:rPr>
+          <w:bCs/>
+          <w:sz w:val="21"/>
+          <w:szCs w:val="21"/>
+        </w:rPr>
+        <w:t>。</w:t>
+      </w:r>
+    </w:p>
+    <w:p>
+      <w:pPr>
+        <w:pStyle w:val="Normal"/>
+        <w:spacing w:lineRule="exact" w:line="360"/>
+        <w:ind w:left="0" w:right="0" w:firstLine="420"/>
+        <w:jc w:val="left"/>
+        <w:rPr>
+          <w:rFonts w:eastAsia="方正书宋简体"/>
+          <w:bCs/>
+        </w:rPr>
+      </w:pPr>
+      <w:r>
+        <w:rPr>
+          <w:rFonts w:ascii="宋体" w:hAnsi="宋体"/>
+          <w:bCs/>
+          <w:color w:val="FF0000"/>
+        </w:rPr>
+        <w:t>⑩</w:t>
+      </w:r>
+      <w:r>
+        <w:rPr>
+          <w:rFonts w:eastAsia="方正书宋简体"/>
+          <w:bCs/>
+          <w:color w:val="FF0000"/>
+        </w:rPr>
+        <w:t>“</w:t>
+      </w:r>
+      <w:r>
+        <w:rPr>
+          <w:rFonts w:eastAsia="方正书宋简体"/>
+          <w:bCs/>
+        </w:rPr>
+        <w:t>附：产品数据表”，段前后间距</w:t>
+      </w:r>
+      <w:r>
+        <w:rPr>
+          <w:rFonts w:eastAsia="方正书宋简体"/>
+          <w:bCs/>
+        </w:rPr>
+        <w:t>0.5</w:t>
+      </w:r>
+      <w:r>
+        <w:rPr>
+          <w:rFonts w:eastAsia="方正书宋简体"/>
+          <w:bCs/>
+        </w:rPr>
+        <w:t>行，本身行距为单倍。“使用单位填表人员”与“</w:t>
+      </w:r>
+      <w:r>
+        <w:rPr>
+          <w:rFonts w:eastAsia="方正书宋简体"/>
+          <w:bCs/>
+        </w:rPr>
+        <w:t>(</w:t>
+      </w:r>
+      <w:r>
+        <w:rPr>
+          <w:rFonts w:eastAsia="方正书宋简体"/>
+          <w:bCs/>
+        </w:rPr>
+        <w:t>使用单位公章</w:t>
+      </w:r>
+      <w:r>
+        <w:rPr>
+          <w:rFonts w:eastAsia="方正书宋简体"/>
+          <w:bCs/>
+        </w:rPr>
+        <w:t>)”</w:t>
+      </w:r>
+      <w:r>
+        <w:rPr>
+          <w:rFonts w:eastAsia="方正书宋简体"/>
+          <w:bCs/>
+        </w:rPr>
+        <w:t>与 “使用单位安全管理人员”加“年月日”本身行距为单倍行距。</w:t>
+      </w:r>
+    </w:p>
+    <w:p>
+      <w:pPr>
+        <w:pStyle w:val="Style18"/>
+        <w:spacing w:lineRule="exact" w:line="360"/>
+        <w:ind w:left="0" w:right="0" w:firstLine="428"/>
+        <w:rPr>
+          <w:rFonts w:ascii="宋体" w:hAnsi="宋体"/>
+          <w:bCs/>
+          <w:color w:val="000000"/>
+          <w:sz w:val="21"/>
+          <w:szCs w:val="21"/>
+        </w:rPr>
+      </w:pPr>
+      <w:r>
+        <w:rPr>
+          <w:rFonts w:ascii="Cambria Math" w:hAnsi="Cambria Math" w:cs="Cambria Math"/>
+          <w:bCs/>
+          <w:color w:val="FF0000"/>
+          <w:sz w:val="21"/>
+          <w:szCs w:val="21"/>
+        </w:rPr>
+        <w:t>⑪</w:t>
+      </w:r>
+      <w:r>
+        <w:rPr>
+          <w:rFonts w:ascii="宋体" w:hAnsi="宋体"/>
+          <w:bCs/>
+          <w:color w:val="000000"/>
+          <w:sz w:val="21"/>
+          <w:szCs w:val="21"/>
+        </w:rPr>
+        <w:t>括号中的“</w:t>
+      </w:r>
+      <w:r>
+        <w:rPr>
+          <w:rFonts w:ascii="宋体" w:hAnsi="宋体"/>
+          <w:bCs/>
+          <w:color w:val="000000"/>
+          <w:sz w:val="21"/>
+          <w:szCs w:val="21"/>
+        </w:rPr>
+        <w:t>(</w:t>
+      </w:r>
+      <w:r>
+        <w:rPr>
+          <w:bCs/>
+          <w:color w:val="000000"/>
+          <w:sz w:val="21"/>
+          <w:szCs w:val="21"/>
+        </w:rPr>
+        <w:t>使用单位公章</w:t>
+      </w:r>
+      <w:r>
+        <w:rPr>
+          <w:rFonts w:ascii="宋体" w:hAnsi="宋体"/>
+          <w:bCs/>
+          <w:color w:val="000000"/>
+          <w:sz w:val="21"/>
+          <w:szCs w:val="21"/>
+        </w:rPr>
+        <w:t>)”</w:t>
+      </w:r>
+      <w:r>
+        <w:rPr>
+          <w:rFonts w:ascii="宋体" w:hAnsi="宋体"/>
+          <w:bCs/>
+          <w:color w:val="000000"/>
+          <w:sz w:val="21"/>
+          <w:szCs w:val="21"/>
+        </w:rPr>
+        <w:t>、“</w:t>
+      </w:r>
+      <w:r>
+        <w:rPr>
+          <w:rFonts w:ascii="宋体" w:hAnsi="宋体"/>
+          <w:bCs/>
+          <w:color w:val="000000"/>
+          <w:sz w:val="21"/>
+          <w:szCs w:val="21"/>
+        </w:rPr>
+        <w:t>(</w:t>
+      </w:r>
+      <w:r>
+        <w:rPr>
+          <w:bCs/>
+          <w:color w:val="000000"/>
+          <w:sz w:val="21"/>
+          <w:szCs w:val="21"/>
+        </w:rPr>
+        <w:t>登记机关专用章</w:t>
+      </w:r>
+      <w:r>
+        <w:rPr>
+          <w:rFonts w:ascii="宋体" w:hAnsi="宋体"/>
+          <w:bCs/>
+          <w:color w:val="000000"/>
+          <w:sz w:val="21"/>
+          <w:szCs w:val="21"/>
+        </w:rPr>
+        <w:t>)”</w:t>
+      </w:r>
+      <w:r>
+        <w:rPr>
+          <w:rFonts w:ascii="宋体" w:hAnsi="宋体"/>
+          <w:bCs/>
+          <w:color w:val="000000"/>
+          <w:sz w:val="21"/>
+          <w:szCs w:val="21"/>
+        </w:rPr>
+        <w:t>，只是一种要求，实际表格打印后并不显示。</w:t>
+      </w:r>
+    </w:p>
+    <w:p>
+      <w:pPr>
+        <w:pStyle w:val="Style18"/>
+        <w:spacing w:lineRule="exact" w:line="360"/>
+        <w:ind w:left="0" w:right="0" w:firstLine="428"/>
+        <w:rPr>
+          <w:bCs/>
+          <w:sz w:val="21"/>
+          <w:szCs w:val="21"/>
+        </w:rPr>
+      </w:pPr>
+      <w:r>
+        <w:rPr>
+          <w:rFonts w:ascii="Cambria Math" w:hAnsi="Cambria Math" w:cs="Cambria Math"/>
+          <w:bCs/>
+          <w:color w:val="FF0000"/>
+          <w:sz w:val="21"/>
+          <w:szCs w:val="21"/>
+        </w:rPr>
+        <w:t>⑫</w:t>
+      </w:r>
+      <w:r>
+        <w:rPr>
+          <w:bCs/>
+          <w:sz w:val="21"/>
+          <w:szCs w:val="21"/>
+        </w:rPr>
+        <w:t>说明段后行距为</w:t>
+      </w:r>
+      <w:r>
+        <w:rPr>
+          <w:bCs/>
+          <w:sz w:val="21"/>
+          <w:szCs w:val="21"/>
+        </w:rPr>
+        <w:t>1</w:t>
+      </w:r>
+      <w:r>
+        <w:rPr>
+          <w:bCs/>
+          <w:sz w:val="21"/>
+          <w:szCs w:val="21"/>
+        </w:rPr>
+        <w:t>行，其他格式同</w:t>
+      </w:r>
+      <w:r>
+        <w:rPr>
+          <w:bCs/>
+          <w:color w:val="FF0000"/>
+          <w:sz w:val="21"/>
+          <w:szCs w:val="21"/>
+        </w:rPr>
+        <w:t>⑨</w:t>
+      </w:r>
+      <w:r>
+        <w:rPr>
+          <w:sz w:val="21"/>
+          <w:szCs w:val="21"/>
+        </w:rPr>
+        <w:t>。</w:t>
+      </w:r>
+      <w:r>
+        <w:rPr>
+          <w:bCs/>
+          <w:sz w:val="21"/>
+          <w:szCs w:val="21"/>
+        </w:rPr>
+        <w:t>本单元表格高约为</w:t>
+      </w:r>
+      <w:r>
+        <w:rPr>
+          <w:bCs/>
+          <w:sz w:val="21"/>
+          <w:szCs w:val="21"/>
+        </w:rPr>
+        <w:t>30mm</w:t>
+      </w:r>
+      <w:r>
+        <w:rPr>
+          <w:bCs/>
+          <w:sz w:val="21"/>
+          <w:szCs w:val="21"/>
+        </w:rPr>
+        <w:t>。</w:t>
+      </w:r>
+    </w:p>
+    <w:p>
+      <w:pPr>
+        <w:pStyle w:val="Style19"/>
+        <w:spacing w:lineRule="auto" w:line="240" w:before="0" w:after="312"/>
+        <w:rPr/>
+      </w:pPr>
+      <w:r>
+        <w:rPr/>
       </w:r>
     </w:p>
     <w:sectPr>
@@ -3030,7 +4279,7 @@
       <w:pPr/>
     </w:pPrDefault>
   </w:docDefaults>
-  <w:latentStyles w:count="375" w:defQFormat="0" w:defUnhideWhenUsed="0" w:defSemiHidden="0" w:defUIPriority="99" w:defLockedState="0">
+  <w:latentStyles w:count="380" w:defQFormat="0" w:defUnhideWhenUsed="0" w:defSemiHidden="0" w:defUIPriority="99" w:defLockedState="0">
     <w:lsdException w:qFormat="1" w:uiPriority="0" w:name="Normal"/>
     <w:lsdException w:qFormat="1" w:uiPriority="9" w:name="heading 1"/>
     <w:lsdException w:qFormat="1" w:semiHidden="1" w:uiPriority="9" w:unhideWhenUsed="1" w:name="heading 2"/>
@@ -3185,8 +4434,17 @@
     <w:lsdException w:semiHidden="1" w:unhideWhenUsed="1" w:name="Table Web 2"/>
     <w:lsdException w:semiHidden="1" w:unhideWhenUsed="1" w:name="Table Web 3"/>
     <w:lsdException w:semiHidden="1" w:unhideWhenUsed="1" w:name="Balloon Text"/>
-    <w:lsdException w:semiHidden="1" w:uiPriority="59" w:unhideWhenUsed="1" w:name="Table Grid"/>
+    <w:lsdException w:uiPriority="59" w:name="Table Grid"/>
     <w:lsdException w:semiHidden="1" w:unhideWhenUsed="1" w:name="Table Theme"/>
+    <w:lsdException w:semiHidden="1" w:unhideWhenUsed="1" w:name="Note Level 1"/>
+    <w:lsdException w:semiHidden="1" w:unhideWhenUsed="1" w:name="Note Level 2"/>
+    <w:lsdException w:semiHidden="1" w:unhideWhenUsed="1" w:name="Note Level 3"/>
+    <w:lsdException w:semiHidden="1" w:unhideWhenUsed="1" w:name="Note Level 4"/>
+    <w:lsdException w:semiHidden="1" w:unhideWhenUsed="1" w:name="Note Level 5"/>
+    <w:lsdException w:semiHidden="1" w:unhideWhenUsed="1" w:name="Note Level 6"/>
+    <w:lsdException w:semiHidden="1" w:unhideWhenUsed="1" w:name="Note Level 7"/>
+    <w:lsdException w:semiHidden="1" w:unhideWhenUsed="1" w:name="Note Level 8"/>
+    <w:lsdException w:semiHidden="1" w:unhideWhenUsed="1" w:name="Note Level 9"/>
     <w:lsdException w:semiHidden="1" w:name="Placeholder Text"/>
     <w:lsdException w:qFormat="1" w:uiPriority="1" w:name="No Spacing"/>
     <w:lsdException w:uiPriority="60" w:name="Light Shading"/>
@@ -3402,10 +4660,6 @@
     <w:lsdException w:uiPriority="50" w:name="List Table 5 Dark Accent 6"/>
     <w:lsdException w:uiPriority="51" w:name="List Table 6 Colorful Accent 6"/>
     <w:lsdException w:uiPriority="52" w:name="List Table 7 Colorful Accent 6"/>
-    <w:lsdException w:semiHidden="1" w:unhideWhenUsed="1" w:name="Mention"/>
-    <w:lsdException w:semiHidden="1" w:unhideWhenUsed="1" w:name="Smart Hyperlink"/>
-    <w:lsdException w:semiHidden="1" w:unhideWhenUsed="1" w:name="Hashtag"/>
-    <w:lsdException w:semiHidden="1" w:unhideWhenUsed="1" w:name="Unresolved Mention"/>
   </w:latentStyles>
   <w:style w:type="paragraph" w:styleId="Normal" w:default="1">
     <w:name w:val="Normal"/>
@@ -3490,7 +4744,7 @@
     </w:rPr>
   </w:style>
   <w:style w:type="character" w:styleId="3" w:customStyle="1">
-    <w:name w:val="标题 3 字符"/>
+    <w:name w:val="标题 3字符"/>
     <w:uiPriority w:val="9"/>
     <w:semiHidden/>
     <w:link w:val="3"/>
@@ -3505,7 +4759,7 @@
     </w:rPr>
   </w:style>
   <w:style w:type="character" w:styleId="2" w:customStyle="1">
-    <w:name w:val="标题 2 字符"/>
+    <w:name w:val="标题 2字符"/>
     <w:uiPriority w:val="9"/>
     <w:semiHidden/>
     <w:link w:val="2"/>
@@ -3532,7 +4786,7 @@
     </w:rPr>
   </w:style>
   <w:style w:type="character" w:styleId="Style12" w:customStyle="1">
-    <w:name w:val="批注文字 字符"/>
+    <w:name w:val="批注文字字符"/>
     <w:uiPriority w:val="99"/>
     <w:semiHidden/>
     <w:link w:val="a8"/>
@@ -3544,7 +4798,7 @@
     </w:rPr>
   </w:style>
   <w:style w:type="character" w:styleId="Style13" w:customStyle="1">
-    <w:name w:val="批注主题 字符"/>
+    <w:name w:val="批注主题字符"/>
     <w:uiPriority w:val="99"/>
     <w:semiHidden/>
     <w:link w:val="aa"/>
@@ -3558,7 +4812,7 @@
     </w:rPr>
   </w:style>
   <w:style w:type="character" w:styleId="Style14" w:customStyle="1">
-    <w:name w:val="批注框文本 字符"/>
+    <w:name w:val="批注框文本字符"/>
     <w:uiPriority w:val="99"/>
     <w:semiHidden/>
     <w:link w:val="ac"/>
@@ -3571,7 +4825,7 @@
     </w:rPr>
   </w:style>
   <w:style w:type="character" w:styleId="Style15" w:customStyle="1">
-    <w:name w:val="页眉 字符"/>
+    <w:name w:val="页眉字符"/>
     <w:uiPriority w:val="99"/>
     <w:semiHidden/>
     <w:link w:val="ae"/>
@@ -3584,7 +4838,7 @@
     </w:rPr>
   </w:style>
   <w:style w:type="character" w:styleId="Style16" w:customStyle="1">
-    <w:name w:val="页脚 字符"/>
+    <w:name w:val="页脚字符"/>
     <w:uiPriority w:val="99"/>
     <w:semiHidden/>
     <w:link w:val="af0"/>
@@ -3594,6 +4848,19 @@
       <w:rFonts w:ascii="Times New Roman" w:hAnsi="Times New Roman" w:eastAsia="宋体" w:cs="Times New Roman"/>
       <w:sz w:val="18"/>
       <w:szCs w:val="18"/>
+    </w:rPr>
+  </w:style>
+  <w:style w:type="character" w:styleId="Style17" w:customStyle="1">
+    <w:name w:val="文档结构图字符"/>
+    <w:uiPriority w:val="99"/>
+    <w:semiHidden/>
+    <w:link w:val="af2"/>
+    <w:rsid w:val="001b0ce4"/>
+    <w:basedOn w:val="DefaultParagraphFont"/>
+    <w:rPr>
+      <w:rFonts w:ascii="Times New Roman" w:hAnsi="Times New Roman" w:eastAsia="宋体" w:cs="Times New Roman"/>
+      <w:sz w:val="24"/>
+      <w:szCs w:val="24"/>
     </w:rPr>
   </w:style>
   <w:style w:type="paragraph" w:styleId="Heading">
@@ -3646,7 +4913,7 @@
     </w:pPr>
     <w:rPr/>
   </w:style>
-  <w:style w:type="paragraph" w:styleId="Style17" w:customStyle="1">
+  <w:style w:type="paragraph" w:styleId="Style18" w:customStyle="1">
     <w:name w:val="段"/>
     <w:uiPriority w:val="99"/>
     <w:qFormat/>
@@ -3664,7 +4931,7 @@
       <w:szCs w:val="20"/>
     </w:rPr>
   </w:style>
-  <w:style w:type="paragraph" w:styleId="Style18" w:customStyle="1">
+  <w:style w:type="paragraph" w:styleId="Style19" w:customStyle="1">
     <w:name w:val="目次、标准名称标题"/>
     <w:uiPriority w:val="99"/>
     <w:rsid w:val="00281f05"/>
@@ -3683,11 +4950,11 @@
       <w:szCs w:val="32"/>
     </w:rPr>
   </w:style>
-  <w:style w:type="paragraph" w:styleId="Style19" w:customStyle="1">
+  <w:style w:type="paragraph" w:styleId="Style20" w:customStyle="1">
     <w:name w:val="附件"/>
     <w:uiPriority w:val="99"/>
     <w:rsid w:val="00281f05"/>
-    <w:basedOn w:val="Style17"/>
+    <w:basedOn w:val="Style18"/>
     <w:pPr>
       <w:ind w:left="0" w:right="0" w:hanging="0"/>
     </w:pPr>
@@ -3716,7 +4983,7 @@
       <w:lang w:val="zh-CN"/>
     </w:rPr>
   </w:style>
-  <w:style w:type="paragraph" w:styleId="Style20" w:customStyle="1">
+  <w:style w:type="paragraph" w:styleId="Style21" w:customStyle="1">
     <w:name w:val="节"/>
     <w:uiPriority w:val="99"/>
     <w:qFormat/>
@@ -3821,6 +5088,20 @@
     <w:rPr>
       <w:sz w:val="18"/>
       <w:szCs w:val="18"/>
+    </w:rPr>
+  </w:style>
+  <w:style w:type="paragraph" w:styleId="DocumentMap">
+    <w:name w:val="Document Map"/>
+    <w:uiPriority w:val="99"/>
+    <w:semiHidden/>
+    <w:unhideWhenUsed/>
+    <w:link w:val="af3"/>
+    <w:rsid w:val="001b0ce4"/>
+    <w:basedOn w:val="Normal"/>
+    <w:pPr/>
+    <w:rPr>
+      <w:sz w:val="24"/>
+      <w:szCs w:val="24"/>
     </w:rPr>
   </w:style>
   <w:style w:type="paragraph" w:styleId="TableContents">
@@ -4147,7 +5428,7 @@
 </file>
 
 <file path=customXml/itemProps1.xml><?xml version="1.0" encoding="utf-8"?>
-<ds:datastoreItem xmlns:ds="http://schemas.openxmlformats.org/officeDocument/2006/customXml" ds:itemID="{678A3520-A2EC-4E6B-B036-1E7EFF6370D8}">
+<ds:datastoreItem xmlns:ds="http://schemas.openxmlformats.org/officeDocument/2006/customXml" ds:itemID="{45CEDFB4-5778-0A46-B63B-5EAC700DC160}">
   <ds:schemaRefs>
     <ds:schemaRef ds:uri="http://schemas.openxmlformats.org/officeDocument/2006/bibliography"/>
   </ds:schemaRefs>

</xml_diff>